<commit_message>
Make a diagram folder and move use case to it
</commit_message>
<xml_diff>
--- a/Documents/Project-Plan.docx
+++ b/Documents/Project-Plan.docx
@@ -15,7 +15,6 @@
           <w:docPartUnique/>
         </w:docPartObj>
       </w:sdtPr>
-      <w:sdtEndPr/>
       <w:sdtContent>
         <w:p>
           <w:pPr>
@@ -155,7 +154,6 @@
                                       <w:calendar w:val="gregorian"/>
                                     </w:date>
                                   </w:sdtPr>
-                                  <w:sdtEndPr/>
                                   <w:sdtContent>
                                     <w:p>
                                       <w:pPr>
@@ -3468,7 +3466,6 @@
                                 <w:calendar w:val="gregorian"/>
                               </w:date>
                             </w:sdtPr>
-                            <w:sdtEndPr/>
                             <w:sdtContent>
                               <w:p>
                                 <w:pPr>
@@ -3694,7 +3691,6 @@
                                     <w:dataBinding w:prefixMappings="xmlns:ns0='http://purl.org/dc/elements/1.1/' xmlns:ns1='http://schemas.openxmlformats.org/package/2006/metadata/core-properties' " w:xpath="/ns1:coreProperties[1]/ns0:creator[1]" w:storeItemID="{6C3C8BC8-F283-45AE-878A-BAB7291924A1}"/>
                                     <w:text/>
                                   </w:sdtPr>
-                                  <w:sdtEndPr/>
                                   <w:sdtContent>
                                     <w:r>
                                       <w:rPr>
@@ -3732,7 +3728,6 @@
                                     <w:dataBinding w:prefixMappings="xmlns:ns0='http://schemas.openxmlformats.org/officeDocument/2006/extended-properties' " w:xpath="/ns0:Properties[1]/ns0:Company[1]" w:storeItemID="{6668398D-A668-4E3E-A5EB-62B293D839F1}"/>
                                     <w:text/>
                                   </w:sdtPr>
-                                  <w:sdtEndPr/>
                                   <w:sdtContent>
                                     <w:r>
                                       <w:rPr>
@@ -3835,7 +3830,6 @@
                               <w:dataBinding w:prefixMappings="xmlns:ns0='http://purl.org/dc/elements/1.1/' xmlns:ns1='http://schemas.openxmlformats.org/package/2006/metadata/core-properties' " w:xpath="/ns1:coreProperties[1]/ns0:creator[1]" w:storeItemID="{6C3C8BC8-F283-45AE-878A-BAB7291924A1}"/>
                               <w:text/>
                             </w:sdtPr>
-                            <w:sdtEndPr/>
                             <w:sdtContent>
                               <w:r>
                                 <w:rPr>
@@ -3873,7 +3867,6 @@
                               <w:dataBinding w:prefixMappings="xmlns:ns0='http://schemas.openxmlformats.org/officeDocument/2006/extended-properties' " w:xpath="/ns0:Properties[1]/ns0:Company[1]" w:storeItemID="{6668398D-A668-4E3E-A5EB-62B293D839F1}"/>
                               <w:text/>
                             </w:sdtPr>
-                            <w:sdtEndPr/>
                             <w:sdtContent>
                               <w:r>
                                 <w:rPr>
@@ -4029,7 +4022,6 @@
                                     <w:dataBinding w:prefixMappings="xmlns:ns0='http://purl.org/dc/elements/1.1/' xmlns:ns1='http://schemas.openxmlformats.org/package/2006/metadata/core-properties' " w:xpath="/ns1:coreProperties[1]/ns0:title[1]" w:storeItemID="{6C3C8BC8-F283-45AE-878A-BAB7291924A1}"/>
                                     <w:text/>
                                   </w:sdtPr>
-                                  <w:sdtEndPr/>
                                   <w:sdtContent>
                                     <w:r>
                                       <w:rPr>
@@ -4065,7 +4057,6 @@
                                     <w:dataBinding w:prefixMappings="xmlns:ns0='http://purl.org/dc/elements/1.1/' xmlns:ns1='http://schemas.openxmlformats.org/package/2006/metadata/core-properties' " w:xpath="/ns1:coreProperties[1]/ns0:subject[1]" w:storeItemID="{6C3C8BC8-F283-45AE-878A-BAB7291924A1}"/>
                                     <w:text/>
                                   </w:sdtPr>
-                                  <w:sdtEndPr/>
                                   <w:sdtContent>
                                     <w:r>
                                       <w:rPr>
@@ -4126,7 +4117,6 @@
                               <w:dataBinding w:prefixMappings="xmlns:ns0='http://purl.org/dc/elements/1.1/' xmlns:ns1='http://schemas.openxmlformats.org/package/2006/metadata/core-properties' " w:xpath="/ns1:coreProperties[1]/ns0:title[1]" w:storeItemID="{6C3C8BC8-F283-45AE-878A-BAB7291924A1}"/>
                               <w:text/>
                             </w:sdtPr>
-                            <w:sdtEndPr/>
                             <w:sdtContent>
                               <w:r>
                                 <w:rPr>
@@ -4162,7 +4152,6 @@
                               <w:dataBinding w:prefixMappings="xmlns:ns0='http://purl.org/dc/elements/1.1/' xmlns:ns1='http://schemas.openxmlformats.org/package/2006/metadata/core-properties' " w:xpath="/ns1:coreProperties[1]/ns0:subject[1]" w:storeItemID="{6C3C8BC8-F283-45AE-878A-BAB7291924A1}"/>
                               <w:text/>
                             </w:sdtPr>
-                            <w:sdtEndPr/>
                             <w:sdtContent>
                               <w:r>
                                 <w:rPr>
@@ -4259,7 +4248,7 @@
           <w:r>
             <w:fldChar w:fldCharType="separate"/>
           </w:r>
-          <w:hyperlink w:anchor="_Toc476641044" w:history="1">
+          <w:hyperlink w:anchor="_Toc477353838" w:history="1">
             <w:r>
               <w:rPr>
                 <w:rStyle w:val="Hyperlink"/>
@@ -4303,7 +4292,7 @@
                 <w:noProof/>
                 <w:webHidden/>
               </w:rPr>
-              <w:instrText xml:space="preserve"> PAGEREF _Toc476641044 \h </w:instrText>
+              <w:instrText xml:space="preserve"> PAGEREF _Toc477353838 \h </w:instrText>
             </w:r>
             <w:r>
               <w:rPr>
@@ -4349,7 +4338,7 @@
               <w:lang w:val="en-GB" w:eastAsia="en-GB"/>
             </w:rPr>
           </w:pPr>
-          <w:hyperlink w:anchor="_Toc476641045" w:history="1">
+          <w:hyperlink w:anchor="_Toc477353839" w:history="1">
             <w:r>
               <w:rPr>
                 <w:rStyle w:val="Hyperlink"/>
@@ -4395,7 +4384,7 @@
                 <w:noProof/>
                 <w:webHidden/>
               </w:rPr>
-              <w:instrText xml:space="preserve"> PAGEREF _Toc476641045 \h </w:instrText>
+              <w:instrText xml:space="preserve"> PAGEREF _Toc477353839 \h </w:instrText>
             </w:r>
             <w:r>
               <w:rPr>
@@ -4441,7 +4430,7 @@
               <w:lang w:val="en-GB" w:eastAsia="en-GB"/>
             </w:rPr>
           </w:pPr>
-          <w:hyperlink w:anchor="_Toc476641046" w:history="1">
+          <w:hyperlink w:anchor="_Toc477353840" w:history="1">
             <w:r>
               <w:rPr>
                 <w:rStyle w:val="Hyperlink"/>
@@ -4487,7 +4476,7 @@
                 <w:noProof/>
                 <w:webHidden/>
               </w:rPr>
-              <w:instrText xml:space="preserve"> PAGEREF _Toc476641046 \h </w:instrText>
+              <w:instrText xml:space="preserve"> PAGEREF _Toc477353840 \h </w:instrText>
             </w:r>
             <w:r>
               <w:rPr>
@@ -4532,7 +4521,7 @@
               <w:lang w:val="en-GB" w:eastAsia="en-GB"/>
             </w:rPr>
           </w:pPr>
-          <w:hyperlink w:anchor="_Toc476641047" w:history="1">
+          <w:hyperlink w:anchor="_Toc477353841" w:history="1">
             <w:r>
               <w:rPr>
                 <w:rStyle w:val="Hyperlink"/>
@@ -4577,7 +4566,7 @@
                 <w:noProof/>
                 <w:webHidden/>
               </w:rPr>
-              <w:instrText xml:space="preserve"> PAGEREF _Toc476641047 \h </w:instrText>
+              <w:instrText xml:space="preserve"> PAGEREF _Toc477353841 \h </w:instrText>
             </w:r>
             <w:r>
               <w:rPr>
@@ -4622,7 +4611,7 @@
               <w:lang w:val="en-GB" w:eastAsia="en-GB"/>
             </w:rPr>
           </w:pPr>
-          <w:hyperlink w:anchor="_Toc476641048" w:history="1">
+          <w:hyperlink w:anchor="_Toc477353842" w:history="1">
             <w:r>
               <w:rPr>
                 <w:rStyle w:val="Hyperlink"/>
@@ -4667,7 +4656,7 @@
                 <w:noProof/>
                 <w:webHidden/>
               </w:rPr>
-              <w:instrText xml:space="preserve"> PAGEREF _Toc476641048 \h </w:instrText>
+              <w:instrText xml:space="preserve"> PAGEREF _Toc477353842 \h </w:instrText>
             </w:r>
             <w:r>
               <w:rPr>
@@ -4712,7 +4701,7 @@
               <w:lang w:val="en-GB" w:eastAsia="en-GB"/>
             </w:rPr>
           </w:pPr>
-          <w:hyperlink w:anchor="_Toc476641049" w:history="1">
+          <w:hyperlink w:anchor="_Toc477353843" w:history="1">
             <w:r>
               <w:rPr>
                 <w:rStyle w:val="Hyperlink"/>
@@ -4757,7 +4746,7 @@
                 <w:noProof/>
                 <w:webHidden/>
               </w:rPr>
-              <w:instrText xml:space="preserve"> PAGEREF _Toc476641049 \h </w:instrText>
+              <w:instrText xml:space="preserve"> PAGEREF _Toc477353843 \h </w:instrText>
             </w:r>
             <w:r>
               <w:rPr>
@@ -4802,7 +4791,7 @@
               <w:lang w:val="en-GB" w:eastAsia="en-GB"/>
             </w:rPr>
           </w:pPr>
-          <w:hyperlink w:anchor="_Toc476641050" w:history="1">
+          <w:hyperlink w:anchor="_Toc477353844" w:history="1">
             <w:r>
               <w:rPr>
                 <w:rStyle w:val="Hyperlink"/>
@@ -4847,7 +4836,7 @@
                 <w:noProof/>
                 <w:webHidden/>
               </w:rPr>
-              <w:instrText xml:space="preserve"> PAGEREF _Toc476641050 \h </w:instrText>
+              <w:instrText xml:space="preserve"> PAGEREF _Toc477353844 \h </w:instrText>
             </w:r>
             <w:r>
               <w:rPr>
@@ -4891,7 +4880,7 @@
               <w:lang w:val="en-GB" w:eastAsia="en-GB"/>
             </w:rPr>
           </w:pPr>
-          <w:hyperlink w:anchor="_Toc476641051" w:history="1">
+          <w:hyperlink w:anchor="_Toc477353845" w:history="1">
             <w:r>
               <w:rPr>
                 <w:rStyle w:val="Hyperlink"/>
@@ -4935,7 +4924,7 @@
                 <w:noProof/>
                 <w:webHidden/>
               </w:rPr>
-              <w:instrText xml:space="preserve"> PAGEREF _Toc476641051 \h </w:instrText>
+              <w:instrText xml:space="preserve"> PAGEREF _Toc477353845 \h </w:instrText>
             </w:r>
             <w:r>
               <w:rPr>
@@ -4981,7 +4970,7 @@
               <w:lang w:val="en-GB" w:eastAsia="en-GB"/>
             </w:rPr>
           </w:pPr>
-          <w:hyperlink w:anchor="_Toc476641052" w:history="1">
+          <w:hyperlink w:anchor="_Toc477353846" w:history="1">
             <w:r>
               <w:rPr>
                 <w:rStyle w:val="Hyperlink"/>
@@ -5027,7 +5016,7 @@
                 <w:noProof/>
                 <w:webHidden/>
               </w:rPr>
-              <w:instrText xml:space="preserve"> PAGEREF _Toc476641052 \h </w:instrText>
+              <w:instrText xml:space="preserve"> PAGEREF _Toc477353846 \h </w:instrText>
             </w:r>
             <w:r>
               <w:rPr>
@@ -5073,7 +5062,7 @@
               <w:lang w:val="en-GB" w:eastAsia="en-GB"/>
             </w:rPr>
           </w:pPr>
-          <w:hyperlink w:anchor="_Toc476641053" w:history="1">
+          <w:hyperlink w:anchor="_Toc477353847" w:history="1">
             <w:r>
               <w:rPr>
                 <w:rStyle w:val="Hyperlink"/>
@@ -5119,7 +5108,7 @@
                 <w:noProof/>
                 <w:webHidden/>
               </w:rPr>
-              <w:instrText xml:space="preserve"> PAGEREF _Toc476641053 \h </w:instrText>
+              <w:instrText xml:space="preserve"> PAGEREF _Toc477353847 \h </w:instrText>
             </w:r>
             <w:r>
               <w:rPr>
@@ -5139,7 +5128,7 @@
                 <w:noProof/>
                 <w:webHidden/>
               </w:rPr>
-              <w:t>3</w:t>
+              <w:t>4</w:t>
             </w:r>
             <w:r>
               <w:rPr>
@@ -5165,7 +5154,7 @@
               <w:lang w:val="en-GB" w:eastAsia="en-GB"/>
             </w:rPr>
           </w:pPr>
-          <w:hyperlink w:anchor="_Toc476641054" w:history="1">
+          <w:hyperlink w:anchor="_Toc477353848" w:history="1">
             <w:r>
               <w:rPr>
                 <w:rStyle w:val="Hyperlink"/>
@@ -5211,7 +5200,7 @@
                 <w:noProof/>
                 <w:webHidden/>
               </w:rPr>
-              <w:instrText xml:space="preserve"> PAGEREF _Toc476641054 \h </w:instrText>
+              <w:instrText xml:space="preserve"> PAGEREF _Toc477353848 \h </w:instrText>
             </w:r>
             <w:r>
               <w:rPr>
@@ -5231,7 +5220,7 @@
                 <w:noProof/>
                 <w:webHidden/>
               </w:rPr>
-              <w:t>3</w:t>
+              <w:t>4</w:t>
             </w:r>
             <w:r>
               <w:rPr>
@@ -5255,7 +5244,7 @@
               <w:lang w:val="en-GB" w:eastAsia="en-GB"/>
             </w:rPr>
           </w:pPr>
-          <w:hyperlink w:anchor="_Toc476641055" w:history="1">
+          <w:hyperlink w:anchor="_Toc477353849" w:history="1">
             <w:r>
               <w:rPr>
                 <w:rStyle w:val="Hyperlink"/>
@@ -5299,7 +5288,7 @@
                 <w:noProof/>
                 <w:webHidden/>
               </w:rPr>
-              <w:instrText xml:space="preserve"> PAGEREF _Toc476641055 \h </w:instrText>
+              <w:instrText xml:space="preserve"> PAGEREF _Toc477353849 \h </w:instrText>
             </w:r>
             <w:r>
               <w:rPr>
@@ -5319,7 +5308,7 @@
                 <w:noProof/>
                 <w:webHidden/>
               </w:rPr>
-              <w:t>3</w:t>
+              <w:t>4</w:t>
             </w:r>
             <w:r>
               <w:rPr>
@@ -5345,7 +5334,7 @@
               <w:lang w:val="en-GB" w:eastAsia="en-GB"/>
             </w:rPr>
           </w:pPr>
-          <w:hyperlink w:anchor="_Toc476641056" w:history="1">
+          <w:hyperlink w:anchor="_Toc477353850" w:history="1">
             <w:r>
               <w:rPr>
                 <w:rStyle w:val="Hyperlink"/>
@@ -5391,7 +5380,7 @@
                 <w:noProof/>
                 <w:webHidden/>
               </w:rPr>
-              <w:instrText xml:space="preserve"> PAGEREF _Toc476641056 \h </w:instrText>
+              <w:instrText xml:space="preserve"> PAGEREF _Toc477353850 \h </w:instrText>
             </w:r>
             <w:r>
               <w:rPr>
@@ -5411,277 +5400,7 @@
                 <w:noProof/>
                 <w:webHidden/>
               </w:rPr>
-              <w:t>3</w:t>
-            </w:r>
-            <w:r>
-              <w:rPr>
-                <w:noProof/>
-                <w:webHidden/>
-              </w:rPr>
-              <w:fldChar w:fldCharType="end"/>
-            </w:r>
-          </w:hyperlink>
-        </w:p>
-        <w:p>
-          <w:pPr>
-            <w:pStyle w:val="TOC3"/>
-            <w:tabs>
-              <w:tab w:val="left" w:pos="1000"/>
-              <w:tab w:val="right" w:leader="dot" w:pos="9010"/>
-            </w:tabs>
-            <w:rPr>
-              <w:noProof/>
-              <w:sz w:val="24"/>
-              <w:szCs w:val="24"/>
-              <w:lang w:val="en-GB" w:eastAsia="en-GB"/>
-            </w:rPr>
-          </w:pPr>
-          <w:hyperlink w:anchor="_Toc476641057" w:history="1">
-            <w:r>
-              <w:rPr>
-                <w:rStyle w:val="Hyperlink"/>
-                <w:noProof/>
-                <w:lang w:val="en-US"/>
-              </w:rPr>
-              <w:t>1.</w:t>
-            </w:r>
-            <w:r>
-              <w:rPr>
-                <w:noProof/>
-                <w:sz w:val="24"/>
-                <w:szCs w:val="24"/>
-                <w:lang w:val="en-GB" w:eastAsia="en-GB"/>
-              </w:rPr>
-              <w:tab/>
-            </w:r>
-            <w:r>
-              <w:rPr>
-                <w:rStyle w:val="Hyperlink"/>
-                <w:noProof/>
-                <w:lang w:val="en-US"/>
-              </w:rPr>
-              <w:t>Identification</w:t>
-            </w:r>
-            <w:r>
-              <w:rPr>
-                <w:noProof/>
-                <w:webHidden/>
-              </w:rPr>
-              <w:tab/>
-            </w:r>
-            <w:r>
-              <w:rPr>
-                <w:noProof/>
-                <w:webHidden/>
-              </w:rPr>
-              <w:fldChar w:fldCharType="begin"/>
-            </w:r>
-            <w:r>
-              <w:rPr>
-                <w:noProof/>
-                <w:webHidden/>
-              </w:rPr>
-              <w:instrText xml:space="preserve"> PAGEREF _Toc476641057 \h </w:instrText>
-            </w:r>
-            <w:r>
-              <w:rPr>
-                <w:noProof/>
-                <w:webHidden/>
-              </w:rPr>
-            </w:r>
-            <w:r>
-              <w:rPr>
-                <w:noProof/>
-                <w:webHidden/>
-              </w:rPr>
-              <w:fldChar w:fldCharType="separate"/>
-            </w:r>
-            <w:r>
-              <w:rPr>
-                <w:noProof/>
-                <w:webHidden/>
-              </w:rPr>
-              <w:t>3</w:t>
-            </w:r>
-            <w:r>
-              <w:rPr>
-                <w:noProof/>
-                <w:webHidden/>
-              </w:rPr>
-              <w:fldChar w:fldCharType="end"/>
-            </w:r>
-          </w:hyperlink>
-        </w:p>
-        <w:p>
-          <w:pPr>
-            <w:pStyle w:val="TOC3"/>
-            <w:tabs>
-              <w:tab w:val="left" w:pos="1000"/>
-              <w:tab w:val="right" w:leader="dot" w:pos="9010"/>
-            </w:tabs>
-            <w:rPr>
-              <w:noProof/>
-              <w:sz w:val="24"/>
-              <w:szCs w:val="24"/>
-              <w:lang w:val="en-GB" w:eastAsia="en-GB"/>
-            </w:rPr>
-          </w:pPr>
-          <w:hyperlink w:anchor="_Toc476641058" w:history="1">
-            <w:r>
-              <w:rPr>
-                <w:rStyle w:val="Hyperlink"/>
-                <w:noProof/>
-                <w:lang w:val="en-US"/>
-              </w:rPr>
-              <w:t>2.</w:t>
-            </w:r>
-            <w:r>
-              <w:rPr>
-                <w:noProof/>
-                <w:sz w:val="24"/>
-                <w:szCs w:val="24"/>
-                <w:lang w:val="en-GB" w:eastAsia="en-GB"/>
-              </w:rPr>
-              <w:tab/>
-            </w:r>
-            <w:r>
-              <w:rPr>
-                <w:rStyle w:val="Hyperlink"/>
-                <w:noProof/>
-                <w:lang w:val="en-US"/>
-              </w:rPr>
-              <w:t>Risk estimation</w:t>
-            </w:r>
-            <w:r>
-              <w:rPr>
-                <w:noProof/>
-                <w:webHidden/>
-              </w:rPr>
-              <w:tab/>
-            </w:r>
-            <w:r>
-              <w:rPr>
-                <w:noProof/>
-                <w:webHidden/>
-              </w:rPr>
-              <w:fldChar w:fldCharType="begin"/>
-            </w:r>
-            <w:r>
-              <w:rPr>
-                <w:noProof/>
-                <w:webHidden/>
-              </w:rPr>
-              <w:instrText xml:space="preserve"> PAGEREF _Toc476641058 \h </w:instrText>
-            </w:r>
-            <w:r>
-              <w:rPr>
-                <w:noProof/>
-                <w:webHidden/>
-              </w:rPr>
-            </w:r>
-            <w:r>
-              <w:rPr>
-                <w:noProof/>
-                <w:webHidden/>
-              </w:rPr>
-              <w:fldChar w:fldCharType="separate"/>
-            </w:r>
-            <w:r>
-              <w:rPr>
-                <w:noProof/>
-                <w:webHidden/>
-              </w:rPr>
-              <w:t>3</w:t>
-            </w:r>
-            <w:r>
-              <w:rPr>
-                <w:noProof/>
-                <w:webHidden/>
-              </w:rPr>
-              <w:fldChar w:fldCharType="end"/>
-            </w:r>
-          </w:hyperlink>
-        </w:p>
-        <w:p>
-          <w:pPr>
-            <w:pStyle w:val="TOC3"/>
-            <w:tabs>
-              <w:tab w:val="left" w:pos="1000"/>
-              <w:tab w:val="right" w:leader="dot" w:pos="9010"/>
-            </w:tabs>
-            <w:rPr>
-              <w:noProof/>
-              <w:sz w:val="24"/>
-              <w:szCs w:val="24"/>
-              <w:lang w:val="en-GB" w:eastAsia="en-GB"/>
-            </w:rPr>
-          </w:pPr>
-          <w:hyperlink w:anchor="_Toc476641059" w:history="1">
-            <w:r>
-              <w:rPr>
-                <w:rStyle w:val="Hyperlink"/>
-                <w:noProof/>
-                <w:lang w:val="en-US"/>
-              </w:rPr>
-              <w:t>3.</w:t>
-            </w:r>
-            <w:r>
-              <w:rPr>
-                <w:noProof/>
-                <w:sz w:val="24"/>
-                <w:szCs w:val="24"/>
-                <w:lang w:val="en-GB" w:eastAsia="en-GB"/>
-              </w:rPr>
-              <w:tab/>
-            </w:r>
-            <w:r>
-              <w:rPr>
-                <w:rStyle w:val="Hyperlink"/>
-                <w:noProof/>
-                <w:lang w:val="en-US"/>
-              </w:rPr>
-              <w:t>Evaluation</w:t>
-            </w:r>
-            <w:r>
-              <w:rPr>
-                <w:noProof/>
-                <w:webHidden/>
-              </w:rPr>
-              <w:tab/>
-            </w:r>
-            <w:r>
-              <w:rPr>
-                <w:noProof/>
-                <w:webHidden/>
-              </w:rPr>
-              <w:fldChar w:fldCharType="begin"/>
-            </w:r>
-            <w:r>
-              <w:rPr>
-                <w:noProof/>
-                <w:webHidden/>
-              </w:rPr>
-              <w:instrText xml:space="preserve"> PAGEREF _Toc476641059 \h </w:instrText>
-            </w:r>
-            <w:r>
-              <w:rPr>
-                <w:noProof/>
-                <w:webHidden/>
-              </w:rPr>
-            </w:r>
-            <w:r>
-              <w:rPr>
-                <w:noProof/>
-                <w:webHidden/>
-              </w:rPr>
-              <w:fldChar w:fldCharType="separate"/>
-            </w:r>
-            <w:r>
-              <w:rPr>
-                <w:noProof/>
-                <w:webHidden/>
-              </w:rPr>
-              <w:t>3</w:t>
+              <w:t>4</w:t>
             </w:r>
             <w:r>
               <w:rPr>
@@ -5707,7 +5426,7 @@
               <w:lang w:val="en-GB" w:eastAsia="en-GB"/>
             </w:rPr>
           </w:pPr>
-          <w:hyperlink w:anchor="_Toc476641060" w:history="1">
+          <w:hyperlink w:anchor="_Toc477353851" w:history="1">
             <w:r>
               <w:rPr>
                 <w:rStyle w:val="Hyperlink"/>
@@ -5753,7 +5472,7 @@
                 <w:noProof/>
                 <w:webHidden/>
               </w:rPr>
-              <w:instrText xml:space="preserve"> PAGEREF _Toc476641060 \h </w:instrText>
+              <w:instrText xml:space="preserve"> PAGEREF _Toc477353851 \h </w:instrText>
             </w:r>
             <w:r>
               <w:rPr>
@@ -5773,7 +5492,7 @@
                 <w:noProof/>
                 <w:webHidden/>
               </w:rPr>
-              <w:t>3</w:t>
+              <w:t>5</w:t>
             </w:r>
             <w:r>
               <w:rPr>
@@ -5798,7 +5517,7 @@
               <w:lang w:val="en-GB" w:eastAsia="en-GB"/>
             </w:rPr>
           </w:pPr>
-          <w:hyperlink w:anchor="_Toc476641061" w:history="1">
+          <w:hyperlink w:anchor="_Toc477353852" w:history="1">
             <w:r>
               <w:rPr>
                 <w:rStyle w:val="Hyperlink"/>
@@ -5843,7 +5562,7 @@
                 <w:noProof/>
                 <w:webHidden/>
               </w:rPr>
-              <w:instrText xml:space="preserve"> PAGEREF _Toc476641061 \h </w:instrText>
+              <w:instrText xml:space="preserve"> PAGEREF _Toc477353852 \h </w:instrText>
             </w:r>
             <w:r>
               <w:rPr>
@@ -5863,7 +5582,7 @@
                 <w:noProof/>
                 <w:webHidden/>
               </w:rPr>
-              <w:t>3</w:t>
+              <w:t>5</w:t>
             </w:r>
             <w:r>
               <w:rPr>
@@ -5888,7 +5607,7 @@
               <w:lang w:val="en-GB" w:eastAsia="en-GB"/>
             </w:rPr>
           </w:pPr>
-          <w:hyperlink w:anchor="_Toc476641062" w:history="1">
+          <w:hyperlink w:anchor="_Toc477353853" w:history="1">
             <w:r>
               <w:rPr>
                 <w:rStyle w:val="Hyperlink"/>
@@ -5933,7 +5652,7 @@
                 <w:noProof/>
                 <w:webHidden/>
               </w:rPr>
-              <w:instrText xml:space="preserve"> PAGEREF _Toc476641062 \h </w:instrText>
+              <w:instrText xml:space="preserve"> PAGEREF _Toc477353853 \h </w:instrText>
             </w:r>
             <w:r>
               <w:rPr>
@@ -5953,7 +5672,7 @@
                 <w:noProof/>
                 <w:webHidden/>
               </w:rPr>
-              <w:t>3</w:t>
+              <w:t>5</w:t>
             </w:r>
             <w:r>
               <w:rPr>
@@ -5977,7 +5696,7 @@
               <w:lang w:val="en-GB" w:eastAsia="en-GB"/>
             </w:rPr>
           </w:pPr>
-          <w:hyperlink w:anchor="_Toc476641063" w:history="1">
+          <w:hyperlink w:anchor="_Toc477353854" w:history="1">
             <w:r>
               <w:rPr>
                 <w:rStyle w:val="Hyperlink"/>
@@ -6021,7 +5740,7 @@
                 <w:noProof/>
                 <w:webHidden/>
               </w:rPr>
-              <w:instrText xml:space="preserve"> PAGEREF _Toc476641063 \h </w:instrText>
+              <w:instrText xml:space="preserve"> PAGEREF _Toc477353854 \h </w:instrText>
             </w:r>
             <w:r>
               <w:rPr>
@@ -6041,7 +5760,7 @@
                 <w:noProof/>
                 <w:webHidden/>
               </w:rPr>
-              <w:t>3</w:t>
+              <w:t>7</w:t>
             </w:r>
             <w:r>
               <w:rPr>
@@ -6067,7 +5786,7 @@
               <w:lang w:val="en-GB" w:eastAsia="en-GB"/>
             </w:rPr>
           </w:pPr>
-          <w:hyperlink w:anchor="_Toc476641064" w:history="1">
+          <w:hyperlink w:anchor="_Toc477353855" w:history="1">
             <w:r>
               <w:rPr>
                 <w:rStyle w:val="Hyperlink"/>
@@ -6113,7 +5832,7 @@
                 <w:noProof/>
                 <w:webHidden/>
               </w:rPr>
-              <w:instrText xml:space="preserve"> PAGEREF _Toc476641064 \h </w:instrText>
+              <w:instrText xml:space="preserve"> PAGEREF _Toc477353855 \h </w:instrText>
             </w:r>
             <w:r>
               <w:rPr>
@@ -6133,7 +5852,7 @@
                 <w:noProof/>
                 <w:webHidden/>
               </w:rPr>
-              <w:t>3</w:t>
+              <w:t>7</w:t>
             </w:r>
             <w:r>
               <w:rPr>
@@ -6159,7 +5878,7 @@
               <w:lang w:val="en-GB" w:eastAsia="en-GB"/>
             </w:rPr>
           </w:pPr>
-          <w:hyperlink w:anchor="_Toc476641065" w:history="1">
+          <w:hyperlink w:anchor="_Toc477353856" w:history="1">
             <w:r>
               <w:rPr>
                 <w:rStyle w:val="Hyperlink"/>
@@ -6205,7 +5924,7 @@
                 <w:noProof/>
                 <w:webHidden/>
               </w:rPr>
-              <w:instrText xml:space="preserve"> PAGEREF _Toc476641065 \h </w:instrText>
+              <w:instrText xml:space="preserve"> PAGEREF _Toc477353856 \h </w:instrText>
             </w:r>
             <w:r>
               <w:rPr>
@@ -6225,7 +5944,7 @@
                 <w:noProof/>
                 <w:webHidden/>
               </w:rPr>
-              <w:t>3</w:t>
+              <w:t>7</w:t>
             </w:r>
             <w:r>
               <w:rPr>
@@ -6251,7 +5970,7 @@
               <w:lang w:val="en-GB" w:eastAsia="en-GB"/>
             </w:rPr>
           </w:pPr>
-          <w:hyperlink w:anchor="_Toc476641066" w:history="1">
+          <w:hyperlink w:anchor="_Toc477353857" w:history="1">
             <w:r>
               <w:rPr>
                 <w:rStyle w:val="Hyperlink"/>
@@ -6297,7 +6016,7 @@
                 <w:noProof/>
                 <w:webHidden/>
               </w:rPr>
-              <w:instrText xml:space="preserve"> PAGEREF _Toc476641066 \h </w:instrText>
+              <w:instrText xml:space="preserve"> PAGEREF _Toc477353857 \h </w:instrText>
             </w:r>
             <w:r>
               <w:rPr>
@@ -6317,7 +6036,7 @@
                 <w:noProof/>
                 <w:webHidden/>
               </w:rPr>
-              <w:t>3</w:t>
+              <w:t>8</w:t>
             </w:r>
             <w:r>
               <w:rPr>
@@ -6343,7 +6062,7 @@
               <w:lang w:val="en-GB" w:eastAsia="en-GB"/>
             </w:rPr>
           </w:pPr>
-          <w:hyperlink w:anchor="_Toc476641067" w:history="1">
+          <w:hyperlink w:anchor="_Toc477353858" w:history="1">
             <w:r>
               <w:rPr>
                 <w:rStyle w:val="Hyperlink"/>
@@ -6389,7 +6108,7 @@
                 <w:noProof/>
                 <w:webHidden/>
               </w:rPr>
-              <w:instrText xml:space="preserve"> PAGEREF _Toc476641067 \h </w:instrText>
+              <w:instrText xml:space="preserve"> PAGEREF _Toc477353858 \h </w:instrText>
             </w:r>
             <w:r>
               <w:rPr>
@@ -6409,7 +6128,7 @@
                 <w:noProof/>
                 <w:webHidden/>
               </w:rPr>
-              <w:t>3</w:t>
+              <w:t>9</w:t>
             </w:r>
             <w:r>
               <w:rPr>
@@ -6433,7 +6152,7 @@
               <w:lang w:val="en-GB" w:eastAsia="en-GB"/>
             </w:rPr>
           </w:pPr>
-          <w:hyperlink w:anchor="_Toc476641068" w:history="1">
+          <w:hyperlink w:anchor="_Toc477353859" w:history="1">
             <w:r>
               <w:rPr>
                 <w:rStyle w:val="Hyperlink"/>
@@ -6477,7 +6196,7 @@
                 <w:noProof/>
                 <w:webHidden/>
               </w:rPr>
-              <w:instrText xml:space="preserve"> PAGEREF _Toc476641068 \h </w:instrText>
+              <w:instrText xml:space="preserve"> PAGEREF _Toc477353859 \h </w:instrText>
             </w:r>
             <w:r>
               <w:rPr>
@@ -6497,7 +6216,7 @@
                 <w:noProof/>
                 <w:webHidden/>
               </w:rPr>
-              <w:t>3</w:t>
+              <w:t>9</w:t>
             </w:r>
             <w:r>
               <w:rPr>
@@ -6523,7 +6242,7 @@
               <w:lang w:val="en-GB" w:eastAsia="en-GB"/>
             </w:rPr>
           </w:pPr>
-          <w:hyperlink w:anchor="_Toc476641069" w:history="1">
+          <w:hyperlink w:anchor="_Toc477353860" w:history="1">
             <w:r>
               <w:rPr>
                 <w:rStyle w:val="Hyperlink"/>
@@ -6569,7 +6288,7 @@
                 <w:noProof/>
                 <w:webHidden/>
               </w:rPr>
-              <w:instrText xml:space="preserve"> PAGEREF _Toc476641069 \h </w:instrText>
+              <w:instrText xml:space="preserve"> PAGEREF _Toc477353860 \h </w:instrText>
             </w:r>
             <w:r>
               <w:rPr>
@@ -6589,7 +6308,7 @@
                 <w:noProof/>
                 <w:webHidden/>
               </w:rPr>
-              <w:t>3</w:t>
+              <w:t>9</w:t>
             </w:r>
             <w:r>
               <w:rPr>
@@ -6615,7 +6334,7 @@
               <w:lang w:val="en-GB" w:eastAsia="en-GB"/>
             </w:rPr>
           </w:pPr>
-          <w:hyperlink w:anchor="_Toc476641070" w:history="1">
+          <w:hyperlink w:anchor="_Toc477353861" w:history="1">
             <w:r>
               <w:rPr>
                 <w:rStyle w:val="Hyperlink"/>
@@ -6661,7 +6380,7 @@
                 <w:noProof/>
                 <w:webHidden/>
               </w:rPr>
-              <w:instrText xml:space="preserve"> PAGEREF _Toc476641070 \h </w:instrText>
+              <w:instrText xml:space="preserve"> PAGEREF _Toc477353861 \h </w:instrText>
             </w:r>
             <w:r>
               <w:rPr>
@@ -6681,7 +6400,183 @@
                 <w:noProof/>
                 <w:webHidden/>
               </w:rPr>
-              <w:t>3</w:t>
+              <w:t>9</w:t>
+            </w:r>
+            <w:r>
+              <w:rPr>
+                <w:noProof/>
+                <w:webHidden/>
+              </w:rPr>
+              <w:fldChar w:fldCharType="end"/>
+            </w:r>
+          </w:hyperlink>
+        </w:p>
+        <w:p>
+          <w:pPr>
+            <w:pStyle w:val="TOC3"/>
+            <w:tabs>
+              <w:tab w:val="left" w:pos="1000"/>
+              <w:tab w:val="right" w:leader="dot" w:pos="9010"/>
+            </w:tabs>
+            <w:rPr>
+              <w:noProof/>
+              <w:sz w:val="24"/>
+              <w:szCs w:val="24"/>
+              <w:lang w:val="en-GB" w:eastAsia="en-GB"/>
+            </w:rPr>
+          </w:pPr>
+          <w:hyperlink w:anchor="_Toc477353862" w:history="1">
+            <w:r>
+              <w:rPr>
+                <w:rStyle w:val="Hyperlink"/>
+                <w:noProof/>
+              </w:rPr>
+              <w:t>1.</w:t>
+            </w:r>
+            <w:r>
+              <w:rPr>
+                <w:noProof/>
+                <w:sz w:val="24"/>
+                <w:szCs w:val="24"/>
+                <w:lang w:val="en-GB" w:eastAsia="en-GB"/>
+              </w:rPr>
+              <w:tab/>
+            </w:r>
+            <w:r>
+              <w:rPr>
+                <w:rStyle w:val="Hyperlink"/>
+                <w:noProof/>
+              </w:rPr>
+              <w:t>Hardware</w:t>
+            </w:r>
+            <w:r>
+              <w:rPr>
+                <w:noProof/>
+                <w:webHidden/>
+              </w:rPr>
+              <w:tab/>
+            </w:r>
+            <w:r>
+              <w:rPr>
+                <w:noProof/>
+                <w:webHidden/>
+              </w:rPr>
+              <w:fldChar w:fldCharType="begin"/>
+            </w:r>
+            <w:r>
+              <w:rPr>
+                <w:noProof/>
+                <w:webHidden/>
+              </w:rPr>
+              <w:instrText xml:space="preserve"> PAGEREF _Toc477353862 \h </w:instrText>
+            </w:r>
+            <w:r>
+              <w:rPr>
+                <w:noProof/>
+                <w:webHidden/>
+              </w:rPr>
+            </w:r>
+            <w:r>
+              <w:rPr>
+                <w:noProof/>
+                <w:webHidden/>
+              </w:rPr>
+              <w:fldChar w:fldCharType="separate"/>
+            </w:r>
+            <w:r>
+              <w:rPr>
+                <w:noProof/>
+                <w:webHidden/>
+              </w:rPr>
+              <w:t>9</w:t>
+            </w:r>
+            <w:r>
+              <w:rPr>
+                <w:noProof/>
+                <w:webHidden/>
+              </w:rPr>
+              <w:fldChar w:fldCharType="end"/>
+            </w:r>
+          </w:hyperlink>
+        </w:p>
+        <w:p>
+          <w:pPr>
+            <w:pStyle w:val="TOC3"/>
+            <w:tabs>
+              <w:tab w:val="left" w:pos="1000"/>
+              <w:tab w:val="right" w:leader="dot" w:pos="9010"/>
+            </w:tabs>
+            <w:rPr>
+              <w:noProof/>
+              <w:sz w:val="24"/>
+              <w:szCs w:val="24"/>
+              <w:lang w:val="en-GB" w:eastAsia="en-GB"/>
+            </w:rPr>
+          </w:pPr>
+          <w:hyperlink w:anchor="_Toc477353863" w:history="1">
+            <w:r>
+              <w:rPr>
+                <w:rStyle w:val="Hyperlink"/>
+                <w:noProof/>
+              </w:rPr>
+              <w:t>2.</w:t>
+            </w:r>
+            <w:r>
+              <w:rPr>
+                <w:noProof/>
+                <w:sz w:val="24"/>
+                <w:szCs w:val="24"/>
+                <w:lang w:val="en-GB" w:eastAsia="en-GB"/>
+              </w:rPr>
+              <w:tab/>
+            </w:r>
+            <w:r>
+              <w:rPr>
+                <w:rStyle w:val="Hyperlink"/>
+                <w:noProof/>
+              </w:rPr>
+              <w:t>Software</w:t>
+            </w:r>
+            <w:r>
+              <w:rPr>
+                <w:noProof/>
+                <w:webHidden/>
+              </w:rPr>
+              <w:tab/>
+            </w:r>
+            <w:r>
+              <w:rPr>
+                <w:noProof/>
+                <w:webHidden/>
+              </w:rPr>
+              <w:fldChar w:fldCharType="begin"/>
+            </w:r>
+            <w:r>
+              <w:rPr>
+                <w:noProof/>
+                <w:webHidden/>
+              </w:rPr>
+              <w:instrText xml:space="preserve"> PAGEREF _Toc477353863 \h </w:instrText>
+            </w:r>
+            <w:r>
+              <w:rPr>
+                <w:noProof/>
+                <w:webHidden/>
+              </w:rPr>
+            </w:r>
+            <w:r>
+              <w:rPr>
+                <w:noProof/>
+                <w:webHidden/>
+              </w:rPr>
+              <w:fldChar w:fldCharType="separate"/>
+            </w:r>
+            <w:r>
+              <w:rPr>
+                <w:noProof/>
+                <w:webHidden/>
+              </w:rPr>
+              <w:t>9</w:t>
             </w:r>
             <w:r>
               <w:rPr>
@@ -6707,7 +6602,7 @@
               <w:lang w:val="en-GB" w:eastAsia="en-GB"/>
             </w:rPr>
           </w:pPr>
-          <w:hyperlink w:anchor="_Toc476641071" w:history="1">
+          <w:hyperlink w:anchor="_Toc477353864" w:history="1">
             <w:r>
               <w:rPr>
                 <w:rStyle w:val="Hyperlink"/>
@@ -6753,7 +6648,7 @@
                 <w:noProof/>
                 <w:webHidden/>
               </w:rPr>
-              <w:instrText xml:space="preserve"> PAGEREF _Toc476641071 \h </w:instrText>
+              <w:instrText xml:space="preserve"> PAGEREF _Toc477353864 \h </w:instrText>
             </w:r>
             <w:r>
               <w:rPr>
@@ -6773,7 +6668,7 @@
                 <w:noProof/>
                 <w:webHidden/>
               </w:rPr>
-              <w:t>3</w:t>
+              <w:t>9</w:t>
             </w:r>
             <w:r>
               <w:rPr>
@@ -6797,7 +6692,7 @@
               <w:lang w:val="en-GB" w:eastAsia="en-GB"/>
             </w:rPr>
           </w:pPr>
-          <w:hyperlink w:anchor="_Toc476641072" w:history="1">
+          <w:hyperlink w:anchor="_Toc477353865" w:history="1">
             <w:r>
               <w:rPr>
                 <w:rStyle w:val="Hyperlink"/>
@@ -6841,7 +6736,7 @@
                 <w:noProof/>
                 <w:webHidden/>
               </w:rPr>
-              <w:instrText xml:space="preserve"> PAGEREF _Toc476641072 \h </w:instrText>
+              <w:instrText xml:space="preserve"> PAGEREF _Toc477353865 \h </w:instrText>
             </w:r>
             <w:r>
               <w:rPr>
@@ -6861,7 +6756,7 @@
                 <w:noProof/>
                 <w:webHidden/>
               </w:rPr>
-              <w:t>3</w:t>
+              <w:t>9</w:t>
             </w:r>
             <w:r>
               <w:rPr>
@@ -6887,7 +6782,7 @@
               <w:lang w:val="en-GB" w:eastAsia="en-GB"/>
             </w:rPr>
           </w:pPr>
-          <w:hyperlink w:anchor="_Toc476641073" w:history="1">
+          <w:hyperlink w:anchor="_Toc477353866" w:history="1">
             <w:r>
               <w:rPr>
                 <w:rStyle w:val="Hyperlink"/>
@@ -6933,7 +6828,7 @@
                 <w:noProof/>
                 <w:webHidden/>
               </w:rPr>
-              <w:instrText xml:space="preserve"> PAGEREF _Toc476641073 \h </w:instrText>
+              <w:instrText xml:space="preserve"> PAGEREF _Toc477353866 \h </w:instrText>
             </w:r>
             <w:r>
               <w:rPr>
@@ -6953,7 +6848,7 @@
                 <w:noProof/>
                 <w:webHidden/>
               </w:rPr>
-              <w:t>3</w:t>
+              <w:t>9</w:t>
             </w:r>
             <w:r>
               <w:rPr>
@@ -6979,7 +6874,7 @@
               <w:lang w:val="en-GB" w:eastAsia="en-GB"/>
             </w:rPr>
           </w:pPr>
-          <w:hyperlink w:anchor="_Toc476641074" w:history="1">
+          <w:hyperlink w:anchor="_Toc477353867" w:history="1">
             <w:r>
               <w:rPr>
                 <w:rStyle w:val="Hyperlink"/>
@@ -7025,7 +6920,7 @@
                 <w:noProof/>
                 <w:webHidden/>
               </w:rPr>
-              <w:instrText xml:space="preserve"> PAGEREF _Toc476641074 \h </w:instrText>
+              <w:instrText xml:space="preserve"> PAGEREF _Toc477353867 \h </w:instrText>
             </w:r>
             <w:r>
               <w:rPr>
@@ -7045,7 +6940,7 @@
                 <w:noProof/>
                 <w:webHidden/>
               </w:rPr>
-              <w:t>3</w:t>
+              <w:t>10</w:t>
             </w:r>
             <w:r>
               <w:rPr>
@@ -7069,7 +6964,7 @@
               <w:lang w:val="en-GB" w:eastAsia="en-GB"/>
             </w:rPr>
           </w:pPr>
-          <w:hyperlink w:anchor="_Toc476641075" w:history="1">
+          <w:hyperlink w:anchor="_Toc477353868" w:history="1">
             <w:r>
               <w:rPr>
                 <w:rStyle w:val="Hyperlink"/>
@@ -7113,7 +7008,7 @@
                 <w:noProof/>
                 <w:webHidden/>
               </w:rPr>
-              <w:instrText xml:space="preserve"> PAGEREF _Toc476641075 \h </w:instrText>
+              <w:instrText xml:space="preserve"> PAGEREF _Toc477353868 \h </w:instrText>
             </w:r>
             <w:r>
               <w:rPr>
@@ -7133,7 +7028,7 @@
                 <w:noProof/>
                 <w:webHidden/>
               </w:rPr>
-              <w:t>3</w:t>
+              <w:t>10</w:t>
             </w:r>
             <w:r>
               <w:rPr>
@@ -7157,7 +7052,7 @@
               <w:lang w:val="en-GB" w:eastAsia="en-GB"/>
             </w:rPr>
           </w:pPr>
-          <w:hyperlink w:anchor="_Toc476641076" w:history="1">
+          <w:hyperlink w:anchor="_Toc477353869" w:history="1">
             <w:r>
               <w:rPr>
                 <w:rStyle w:val="Hyperlink"/>
@@ -7201,7 +7096,7 @@
                 <w:noProof/>
                 <w:webHidden/>
               </w:rPr>
-              <w:instrText xml:space="preserve"> PAGEREF _Toc476641076 \h </w:instrText>
+              <w:instrText xml:space="preserve"> PAGEREF _Toc477353869 \h </w:instrText>
             </w:r>
             <w:r>
               <w:rPr>
@@ -7221,7 +7116,7 @@
                 <w:noProof/>
                 <w:webHidden/>
               </w:rPr>
-              <w:t>4</w:t>
+              <w:t>10</w:t>
             </w:r>
             <w:r>
               <w:rPr>
@@ -7256,14 +7151,42 @@
           <w:szCs w:val="24"/>
           <w:lang w:val="en-US"/>
         </w:rPr>
-      </w:pPr>
-      <w:bookmarkStart w:id="0" w:name="_Toc476641044"/>
-      <w:r>
+        <w:sectPr>
+          <w:headerReference w:type="even" r:id="rId9"/>
+          <w:headerReference w:type="default" r:id="rId10"/>
+          <w:footerReference w:type="even" r:id="rId11"/>
+          <w:footerReference w:type="default" r:id="rId12"/>
+          <w:headerReference w:type="first" r:id="rId13"/>
+          <w:footerReference w:type="first" r:id="rId14"/>
+          <w:pgSz w:w="11900" w:h="16840"/>
+          <w:pgMar w:top="1440" w:right="1440" w:bottom="1440" w:left="1440" w:header="708" w:footer="708" w:gutter="0"/>
+          <w:cols w:space="708"/>
+          <w:titlePg/>
+          <w:docGrid w:linePitch="360"/>
+        </w:sectPr>
+      </w:pPr>
+      <w:bookmarkStart w:id="0" w:name="_Toc477353838"/>
+    </w:p>
+    <w:p>
+      <w:pPr>
+        <w:pStyle w:val="Heading1"/>
+        <w:numPr>
+          <w:ilvl w:val="0"/>
+          <w:numId w:val="1"/>
+        </w:numPr>
         <w:rPr>
           <w:color w:val="4472C4" w:themeColor="accent5"/>
           <w:szCs w:val="24"/>
           <w:lang w:val="en-US"/>
         </w:rPr>
+      </w:pPr>
+      <w:r>
+        <w:rPr>
+          <w:color w:val="4472C4" w:themeColor="accent5"/>
+          <w:szCs w:val="24"/>
+          <w:lang w:val="en-US"/>
+        </w:rPr>
+        <w:lastRenderedPageBreak/>
         <w:t>Introduction</w:t>
       </w:r>
       <w:bookmarkEnd w:id="0"/>
@@ -7279,7 +7202,7 @@
           <w:lang w:val="en-US"/>
         </w:rPr>
       </w:pPr>
-      <w:bookmarkStart w:id="1" w:name="_Toc476641045"/>
+      <w:bookmarkStart w:id="1" w:name="_Toc477353839"/>
       <w:r>
         <w:rPr>
           <w:lang w:val="en-US"/>
@@ -7299,7 +7222,23 @@
           <w:sz w:val="22"/>
           <w:lang w:val="en-GB"/>
         </w:rPr>
-        <w:t>This document is the project plan for the application to be developed during the Software engineering course. The purpose of this web-based application is to give students and teachers the possibility to get information about courses, enrol, add or modify them. It covers all necessary information for the validation of the application, such as needed resources, process of work, validation criteria, possible risks, estimating etc for developing a successful project</w:t>
+        <w:t xml:space="preserve">This document is the project plan for the application to be developed during the Software engineering course. The purpose of this web-based application is to give students and teachers the possibility to get information about courses, enrol, add or modify them. It covers all necessary information for the validation of the application, such as needed resources, process of work, validation criteria, possible risks, estimating </w:t>
+      </w:r>
+      <w:proofErr w:type="spellStart"/>
+      <w:r>
+        <w:rPr>
+          <w:sz w:val="22"/>
+          <w:lang w:val="en-GB"/>
+        </w:rPr>
+        <w:t>etc</w:t>
+      </w:r>
+      <w:proofErr w:type="spellEnd"/>
+      <w:r>
+        <w:rPr>
+          <w:sz w:val="22"/>
+          <w:lang w:val="en-GB"/>
+        </w:rPr>
+        <w:t xml:space="preserve"> for developing a successful project</w:t>
       </w:r>
     </w:p>
     <w:p>
@@ -7313,7 +7252,7 @@
           <w:lang w:val="en-US"/>
         </w:rPr>
       </w:pPr>
-      <w:bookmarkStart w:id="2" w:name="_Toc476641046"/>
+      <w:bookmarkStart w:id="2" w:name="_Toc477353840"/>
       <w:r>
         <w:rPr>
           <w:lang w:val="en-US"/>
@@ -7333,7 +7272,7 @@
           <w:lang w:val="en-US"/>
         </w:rPr>
       </w:pPr>
-      <w:bookmarkStart w:id="3" w:name="_Toc476641047"/>
+      <w:bookmarkStart w:id="3" w:name="_Toc477353841"/>
       <w:r>
         <w:rPr>
           <w:lang w:val="en-US"/>
@@ -7346,28 +7285,58 @@
       <w:pPr>
         <w:rPr>
           <w:sz w:val="22"/>
-          <w:lang w:val="en-US"/>
-        </w:rPr>
-      </w:pPr>
-      <w:bookmarkStart w:id="4" w:name="_GoBack"/>
+        </w:rPr>
+      </w:pPr>
       <w:r>
         <w:rPr>
           <w:sz w:val="22"/>
         </w:rPr>
-        <w:t xml:space="preserve">The </w:t>
+        <w:t xml:space="preserve">The purpose of the application is for connecting people to be couples. User can access and register with personal information, the application takes those information and relate to people with same preferences. </w:t>
       </w:r>
+    </w:p>
+    <w:p>
+      <w:pPr>
+        <w:rPr>
+          <w:sz w:val="22"/>
+        </w:rPr>
+      </w:pPr>
       <w:r>
         <w:rPr>
           <w:sz w:val="22"/>
         </w:rPr>
-        <w:t xml:space="preserve">final aim of </w:t>
+        <w:t xml:space="preserve">The application also provides sending and receiving service between users. </w:t>
       </w:r>
+    </w:p>
+    <w:p>
+      <w:pPr>
+        <w:rPr>
+          <w:sz w:val="22"/>
+        </w:rPr>
+      </w:pPr>
       <w:r>
+        <w:rPr>
+          <w:sz w:val="22"/>
+        </w:rPr>
+        <w:t>The main objectives of the application is:</w:t>
+      </w:r>
+    </w:p>
+    <w:p>
+      <w:pPr>
+        <w:pStyle w:val="ListParagraph"/>
+        <w:numPr>
+          <w:ilvl w:val="0"/>
+          <w:numId w:val="23"/>
+        </w:numPr>
         <w:rPr>
           <w:sz w:val="22"/>
           <w:lang w:val="en-US"/>
         </w:rPr>
-        <w:t>this project is to fully develop a Web-based dating application</w:t>
+      </w:pPr>
+      <w:r>
+        <w:rPr>
+          <w:sz w:val="22"/>
+        </w:rPr>
+        <w:t>Collecting information from users then connect users with mutual preferences in an area.</w:t>
       </w:r>
     </w:p>
     <w:p>
@@ -7381,15 +7350,14 @@
           <w:lang w:val="en-US"/>
         </w:rPr>
       </w:pPr>
-      <w:bookmarkStart w:id="5" w:name="_Toc476641048"/>
-      <w:bookmarkEnd w:id="4"/>
+      <w:bookmarkStart w:id="4" w:name="_Toc477353842"/>
       <w:r>
         <w:rPr>
           <w:lang w:val="en-US"/>
         </w:rPr>
         <w:t>Major functions</w:t>
       </w:r>
-      <w:bookmarkEnd w:id="5"/>
+      <w:bookmarkEnd w:id="4"/>
     </w:p>
     <w:p>
       <w:pPr>
@@ -7517,14 +7485,14 @@
           <w:lang w:val="en-US"/>
         </w:rPr>
       </w:pPr>
-      <w:bookmarkStart w:id="6" w:name="_Toc476641049"/>
+      <w:bookmarkStart w:id="5" w:name="_Toc477353843"/>
       <w:r>
         <w:rPr>
           <w:lang w:val="en-US"/>
         </w:rPr>
         <w:t>Performance issues</w:t>
       </w:r>
-      <w:bookmarkEnd w:id="6"/>
+      <w:bookmarkEnd w:id="5"/>
     </w:p>
     <w:p>
       <w:pPr>
@@ -7631,14 +7599,14 @@
           <w:lang w:val="en-US"/>
         </w:rPr>
       </w:pPr>
-      <w:bookmarkStart w:id="7" w:name="_Toc476641050"/>
+      <w:bookmarkStart w:id="6" w:name="_Toc477353844"/>
       <w:r>
         <w:rPr>
           <w:lang w:val="en-US"/>
         </w:rPr>
         <w:t>Management and technical constraints</w:t>
       </w:r>
-      <w:bookmarkEnd w:id="7"/>
+      <w:bookmarkEnd w:id="6"/>
     </w:p>
     <w:p>
       <w:pPr>
@@ -7665,14 +7633,15 @@
           <w:lang w:val="en-US"/>
         </w:rPr>
       </w:pPr>
-      <w:bookmarkStart w:id="8" w:name="_Toc476641051"/>
+      <w:bookmarkStart w:id="7" w:name="_Toc477353845"/>
       <w:r>
         <w:rPr>
           <w:lang w:val="en-US"/>
         </w:rPr>
+        <w:lastRenderedPageBreak/>
         <w:t>Project estimate</w:t>
       </w:r>
-      <w:bookmarkEnd w:id="8"/>
+      <w:bookmarkEnd w:id="7"/>
     </w:p>
     <w:p>
       <w:pPr>
@@ -7685,14 +7654,14 @@
           <w:lang w:val="en-US"/>
         </w:rPr>
       </w:pPr>
-      <w:bookmarkStart w:id="9" w:name="_Toc476641052"/>
+      <w:bookmarkStart w:id="8" w:name="_Toc477353846"/>
       <w:r>
         <w:rPr>
           <w:lang w:val="en-US"/>
         </w:rPr>
         <w:t>Historical data used for estimates</w:t>
       </w:r>
-      <w:bookmarkEnd w:id="9"/>
+      <w:bookmarkEnd w:id="8"/>
     </w:p>
     <w:p>
       <w:pPr>
@@ -7762,14 +7731,14 @@
           <w:lang w:val="en-US"/>
         </w:rPr>
       </w:pPr>
-      <w:bookmarkStart w:id="10" w:name="_Toc476641053"/>
+      <w:bookmarkStart w:id="9" w:name="_Toc477353847"/>
       <w:r>
         <w:rPr>
           <w:lang w:val="en-US"/>
         </w:rPr>
         <w:t>Estimation techniques</w:t>
       </w:r>
-      <w:bookmarkEnd w:id="10"/>
+      <w:bookmarkEnd w:id="9"/>
     </w:p>
     <w:p>
       <w:pPr>
@@ -7917,14 +7886,14 @@
           <w:lang w:val="en-US"/>
         </w:rPr>
       </w:pPr>
-      <w:bookmarkStart w:id="11" w:name="_Toc476641054"/>
+      <w:bookmarkStart w:id="10" w:name="_Toc477353848"/>
       <w:r>
         <w:rPr>
           <w:lang w:val="en-US"/>
         </w:rPr>
         <w:t>Estimates</w:t>
       </w:r>
-      <w:bookmarkEnd w:id="11"/>
+      <w:bookmarkEnd w:id="10"/>
     </w:p>
     <w:p>
       <w:pPr>
@@ -7965,6 +7934,7 @@
               <w:rPr>
                 <w:b/>
                 <w:sz w:val="22"/>
+                <w:szCs w:val="22"/>
                 <w:lang w:val="en-US"/>
               </w:rPr>
             </w:pPr>
@@ -7972,6 +7942,7 @@
               <w:rPr>
                 <w:b/>
                 <w:sz w:val="22"/>
+                <w:szCs w:val="22"/>
                 <w:lang w:val="en-US"/>
               </w:rPr>
               <w:t>Task</w:t>
@@ -7988,6 +7959,7 @@
               <w:rPr>
                 <w:b/>
                 <w:sz w:val="22"/>
+                <w:szCs w:val="22"/>
                 <w:lang w:val="en-US"/>
               </w:rPr>
             </w:pPr>
@@ -7995,6 +7967,7 @@
               <w:rPr>
                 <w:b/>
                 <w:sz w:val="22"/>
+                <w:szCs w:val="22"/>
                 <w:lang w:val="en-US"/>
               </w:rPr>
               <w:t>Hours</w:t>
@@ -8014,12 +7987,14 @@
             <w:pPr>
               <w:rPr>
                 <w:sz w:val="22"/>
+                <w:szCs w:val="22"/>
                 <w:lang w:val="en-US"/>
               </w:rPr>
             </w:pPr>
             <w:r>
               <w:rPr>
                 <w:sz w:val="22"/>
+                <w:szCs w:val="22"/>
                 <w:lang w:val="en-US"/>
               </w:rPr>
               <w:t xml:space="preserve">Project management and planning </w:t>
@@ -8035,12 +8010,14 @@
               <w:jc w:val="right"/>
               <w:rPr>
                 <w:sz w:val="22"/>
+                <w:szCs w:val="22"/>
                 <w:lang w:val="en-US"/>
               </w:rPr>
             </w:pPr>
             <w:r>
               <w:rPr>
                 <w:sz w:val="22"/>
+                <w:szCs w:val="22"/>
                 <w:lang w:val="en-US"/>
               </w:rPr>
               <w:t>20</w:t>
@@ -8060,12 +8037,14 @@
             <w:pPr>
               <w:rPr>
                 <w:sz w:val="22"/>
+                <w:szCs w:val="22"/>
                 <w:lang w:val="en-US"/>
               </w:rPr>
             </w:pPr>
             <w:r>
               <w:rPr>
                 <w:sz w:val="22"/>
+                <w:szCs w:val="22"/>
                 <w:lang w:val="en-US"/>
               </w:rPr>
               <w:t>Analysis</w:t>
@@ -8081,12 +8060,14 @@
               <w:jc w:val="right"/>
               <w:rPr>
                 <w:sz w:val="22"/>
+                <w:szCs w:val="22"/>
                 <w:lang w:val="en-US"/>
               </w:rPr>
             </w:pPr>
             <w:r>
               <w:rPr>
                 <w:sz w:val="22"/>
+                <w:szCs w:val="22"/>
                 <w:lang w:val="en-US"/>
               </w:rPr>
               <w:t>30</w:t>
@@ -8106,12 +8087,14 @@
             <w:pPr>
               <w:rPr>
                 <w:sz w:val="22"/>
+                <w:szCs w:val="22"/>
                 <w:lang w:val="en-US"/>
               </w:rPr>
             </w:pPr>
             <w:r>
               <w:rPr>
                 <w:sz w:val="22"/>
+                <w:szCs w:val="22"/>
                 <w:lang w:val="en-US"/>
               </w:rPr>
               <w:t>Getting familiar with new technology</w:t>
@@ -8127,12 +8110,14 @@
               <w:jc w:val="right"/>
               <w:rPr>
                 <w:sz w:val="22"/>
+                <w:szCs w:val="22"/>
                 <w:lang w:val="en-US"/>
               </w:rPr>
             </w:pPr>
             <w:r>
               <w:rPr>
                 <w:sz w:val="22"/>
+                <w:szCs w:val="22"/>
                 <w:lang w:val="en-US"/>
               </w:rPr>
               <w:t>30</w:t>
@@ -8152,12 +8137,14 @@
             <w:pPr>
               <w:rPr>
                 <w:sz w:val="22"/>
+                <w:szCs w:val="22"/>
                 <w:lang w:val="en-US"/>
               </w:rPr>
             </w:pPr>
             <w:r>
               <w:rPr>
                 <w:sz w:val="22"/>
+                <w:szCs w:val="22"/>
                 <w:lang w:val="en-US"/>
               </w:rPr>
               <w:t>Design</w:t>
@@ -8173,12 +8160,14 @@
               <w:jc w:val="right"/>
               <w:rPr>
                 <w:sz w:val="22"/>
+                <w:szCs w:val="22"/>
                 <w:lang w:val="en-US"/>
               </w:rPr>
             </w:pPr>
             <w:r>
               <w:rPr>
                 <w:sz w:val="22"/>
+                <w:szCs w:val="22"/>
                 <w:lang w:val="en-US"/>
               </w:rPr>
               <w:t>50</w:t>
@@ -8198,12 +8187,14 @@
             <w:pPr>
               <w:rPr>
                 <w:sz w:val="22"/>
+                <w:szCs w:val="22"/>
                 <w:lang w:val="en-US"/>
               </w:rPr>
             </w:pPr>
             <w:r>
               <w:rPr>
                 <w:sz w:val="22"/>
+                <w:szCs w:val="22"/>
                 <w:lang w:val="en-US"/>
               </w:rPr>
               <w:t>Develop</w:t>
@@ -8219,12 +8210,14 @@
               <w:jc w:val="right"/>
               <w:rPr>
                 <w:sz w:val="22"/>
+                <w:szCs w:val="22"/>
                 <w:lang w:val="en-US"/>
               </w:rPr>
             </w:pPr>
             <w:r>
               <w:rPr>
                 <w:sz w:val="22"/>
+                <w:szCs w:val="22"/>
                 <w:lang w:val="en-US"/>
               </w:rPr>
               <w:t>100</w:t>
@@ -8244,12 +8237,14 @@
             <w:pPr>
               <w:rPr>
                 <w:sz w:val="22"/>
+                <w:szCs w:val="22"/>
                 <w:lang w:val="en-US"/>
               </w:rPr>
             </w:pPr>
             <w:r>
               <w:rPr>
                 <w:sz w:val="22"/>
+                <w:szCs w:val="22"/>
                 <w:lang w:val="en-US"/>
               </w:rPr>
               <w:t>Testing</w:t>
@@ -8265,12 +8260,14 @@
               <w:jc w:val="right"/>
               <w:rPr>
                 <w:sz w:val="22"/>
+                <w:szCs w:val="22"/>
                 <w:lang w:val="en-US"/>
               </w:rPr>
             </w:pPr>
             <w:r>
               <w:rPr>
                 <w:sz w:val="22"/>
+                <w:szCs w:val="22"/>
                 <w:lang w:val="en-US"/>
               </w:rPr>
               <w:t>30</w:t>
@@ -8290,14 +8287,17 @@
             <w:pPr>
               <w:rPr>
                 <w:sz w:val="22"/>
+                <w:szCs w:val="22"/>
                 <w:lang w:val="en-US"/>
               </w:rPr>
             </w:pPr>
             <w:r>
               <w:rPr>
                 <w:sz w:val="22"/>
-                <w:lang w:val="en-US"/>
-              </w:rPr>
+                <w:szCs w:val="22"/>
+                <w:lang w:val="en-US"/>
+              </w:rPr>
+              <w:lastRenderedPageBreak/>
               <w:t>Total</w:t>
             </w:r>
           </w:p>
@@ -8311,12 +8311,14 @@
               <w:jc w:val="right"/>
               <w:rPr>
                 <w:sz w:val="22"/>
+                <w:szCs w:val="22"/>
                 <w:lang w:val="en-US"/>
               </w:rPr>
             </w:pPr>
             <w:r>
               <w:rPr>
                 <w:sz w:val="22"/>
+                <w:szCs w:val="22"/>
                 <w:lang w:val="en-US"/>
               </w:rPr>
               <w:t>260</w:t>
@@ -8333,11 +8335,15 @@
           <w:numId w:val="22"/>
         </w:numPr>
         <w:rPr>
+          <w:sz w:val="22"/>
+          <w:szCs w:val="22"/>
           <w:lang w:val="en-US"/>
         </w:rPr>
       </w:pPr>
       <w:r>
         <w:rPr>
+          <w:sz w:val="22"/>
+          <w:szCs w:val="22"/>
           <w:lang w:val="en-US"/>
         </w:rPr>
         <w:t>By estimating the time for the project to be fully developed is 260 hours by 3 developers.</w:t>
@@ -8354,14 +8360,14 @@
           <w:lang w:val="en-US"/>
         </w:rPr>
       </w:pPr>
-      <w:bookmarkStart w:id="12" w:name="_Toc476641055"/>
+      <w:bookmarkStart w:id="11" w:name="_Toc477353849"/>
       <w:r>
         <w:rPr>
           <w:lang w:val="en-US"/>
         </w:rPr>
         <w:t>Project risks</w:t>
       </w:r>
-      <w:bookmarkEnd w:id="12"/>
+      <w:bookmarkEnd w:id="11"/>
     </w:p>
     <w:p>
       <w:pPr>
@@ -8374,14 +8380,14 @@
           <w:lang w:val="en-US"/>
         </w:rPr>
       </w:pPr>
-      <w:bookmarkStart w:id="13" w:name="_Toc476641056"/>
+      <w:bookmarkStart w:id="12" w:name="_Toc477353850"/>
       <w:r>
         <w:rPr>
           <w:lang w:val="en-US"/>
         </w:rPr>
         <w:t>Risk analysis</w:t>
       </w:r>
-      <w:bookmarkEnd w:id="13"/>
+      <w:bookmarkEnd w:id="12"/>
     </w:p>
     <w:p>
       <w:pPr>
@@ -8413,7 +8419,7 @@
       </w:tblGrid>
       <w:tr>
         <w:trPr>
-          <w:trHeight w:val="588"/>
+          <w:trHeight w:val="1001"/>
         </w:trPr>
         <w:tc>
           <w:tcPr>
@@ -8424,16 +8430,18 @@
               <w:bottom w:val="single" w:sz="8" w:space="0" w:color="000000"/>
               <w:right w:val="single" w:sz="4" w:space="0" w:color="000000"/>
             </w:tcBorders>
-            <w:shd w:val="clear" w:color="000000" w:fill="000000"/>
+            <w:shd w:val="clear" w:color="000000" w:fill="auto"/>
             <w:noWrap/>
             <w:vAlign w:val="center"/>
             <w:hideMark/>
           </w:tcPr>
           <w:p>
             <w:pPr>
+              <w:jc w:val="center"/>
               <w:rPr>
                 <w:b/>
                 <w:bCs/>
+                <w:sz w:val="21"/>
                 <w:lang w:val="en-US"/>
               </w:rPr>
             </w:pPr>
@@ -8441,6 +8449,7 @@
               <w:rPr>
                 <w:b/>
                 <w:bCs/>
+                <w:sz w:val="21"/>
                 <w:lang w:val="en-US"/>
               </w:rPr>
               <w:t>Category</w:t>
@@ -8456,16 +8465,18 @@
               <w:bottom w:val="single" w:sz="8" w:space="0" w:color="000000"/>
               <w:right w:val="single" w:sz="4" w:space="0" w:color="000000"/>
             </w:tcBorders>
-            <w:shd w:val="clear" w:color="000000" w:fill="000000"/>
+            <w:shd w:val="clear" w:color="000000" w:fill="auto"/>
             <w:noWrap/>
             <w:vAlign w:val="center"/>
             <w:hideMark/>
           </w:tcPr>
           <w:p>
             <w:pPr>
+              <w:jc w:val="center"/>
               <w:rPr>
                 <w:b/>
                 <w:bCs/>
+                <w:sz w:val="21"/>
                 <w:lang w:val="en-US"/>
               </w:rPr>
             </w:pPr>
@@ -8473,6 +8484,7 @@
               <w:rPr>
                 <w:b/>
                 <w:bCs/>
+                <w:sz w:val="21"/>
                 <w:lang w:val="en-US"/>
               </w:rPr>
               <w:t>Risk Description</w:t>
@@ -8488,15 +8500,17 @@
               <w:bottom w:val="single" w:sz="8" w:space="0" w:color="000000"/>
               <w:right w:val="single" w:sz="4" w:space="0" w:color="000000"/>
             </w:tcBorders>
-            <w:shd w:val="clear" w:color="000000" w:fill="000000"/>
+            <w:shd w:val="clear" w:color="000000" w:fill="auto"/>
             <w:vAlign w:val="center"/>
             <w:hideMark/>
           </w:tcPr>
           <w:p>
             <w:pPr>
+              <w:jc w:val="center"/>
               <w:rPr>
                 <w:b/>
                 <w:bCs/>
+                <w:sz w:val="21"/>
                 <w:lang w:val="en-US"/>
               </w:rPr>
             </w:pPr>
@@ -8504,6 +8518,7 @@
               <w:rPr>
                 <w:b/>
                 <w:bCs/>
+                <w:sz w:val="21"/>
                 <w:lang w:val="en-US"/>
               </w:rPr>
               <w:t xml:space="preserve">Probability of </w:t>
@@ -8512,6 +8527,7 @@
               <w:rPr>
                 <w:b/>
                 <w:bCs/>
+                <w:sz w:val="21"/>
                 <w:lang w:val="en-US"/>
               </w:rPr>
               <w:br/>
@@ -8528,15 +8544,17 @@
               <w:bottom w:val="single" w:sz="8" w:space="0" w:color="000000"/>
               <w:right w:val="single" w:sz="4" w:space="0" w:color="000000"/>
             </w:tcBorders>
-            <w:shd w:val="clear" w:color="000000" w:fill="000000"/>
+            <w:shd w:val="clear" w:color="000000" w:fill="auto"/>
             <w:vAlign w:val="center"/>
             <w:hideMark/>
           </w:tcPr>
           <w:p>
             <w:pPr>
+              <w:jc w:val="center"/>
               <w:rPr>
                 <w:b/>
                 <w:bCs/>
+                <w:sz w:val="21"/>
                 <w:lang w:val="en-US"/>
               </w:rPr>
             </w:pPr>
@@ -8544,6 +8562,7 @@
               <w:rPr>
                 <w:b/>
                 <w:bCs/>
+                <w:sz w:val="21"/>
                 <w:lang w:val="en-US"/>
               </w:rPr>
               <w:t xml:space="preserve">Loss Size </w:t>
@@ -8552,6 +8571,7 @@
               <w:rPr>
                 <w:b/>
                 <w:bCs/>
+                <w:sz w:val="21"/>
                 <w:lang w:val="en-US"/>
               </w:rPr>
               <w:br/>
@@ -8568,15 +8588,17 @@
               <w:bottom w:val="single" w:sz="8" w:space="0" w:color="000000"/>
               <w:right w:val="single" w:sz="8" w:space="0" w:color="auto"/>
             </w:tcBorders>
-            <w:shd w:val="clear" w:color="000000" w:fill="000000"/>
+            <w:shd w:val="clear" w:color="000000" w:fill="auto"/>
             <w:vAlign w:val="center"/>
             <w:hideMark/>
           </w:tcPr>
           <w:p>
             <w:pPr>
+              <w:jc w:val="center"/>
               <w:rPr>
                 <w:b/>
                 <w:bCs/>
+                <w:sz w:val="21"/>
                 <w:lang w:val="en-US"/>
               </w:rPr>
             </w:pPr>
@@ -8584,6 +8606,7 @@
               <w:rPr>
                 <w:b/>
                 <w:bCs/>
+                <w:sz w:val="21"/>
                 <w:lang w:val="en-US"/>
               </w:rPr>
               <w:t xml:space="preserve">Risk Exposure </w:t>
@@ -8592,6 +8615,7 @@
               <w:rPr>
                 <w:b/>
                 <w:bCs/>
+                <w:sz w:val="21"/>
                 <w:lang w:val="en-US"/>
               </w:rPr>
               <w:br/>
@@ -8621,11 +8645,13 @@
           <w:p>
             <w:pPr>
               <w:rPr>
+                <w:sz w:val="21"/>
                 <w:lang w:val="en-US"/>
               </w:rPr>
             </w:pPr>
             <w:r>
               <w:rPr>
+                <w:sz w:val="21"/>
                 <w:lang w:val="en-US"/>
               </w:rPr>
               <w:t>Client</w:t>
@@ -8648,17 +8674,20 @@
           <w:p>
             <w:pPr>
               <w:rPr>
+                <w:sz w:val="21"/>
                 <w:lang w:val="en-US"/>
               </w:rPr>
             </w:pPr>
             <w:r>
               <w:rPr>
+                <w:sz w:val="21"/>
                 <w:lang w:val="en-US"/>
               </w:rPr>
               <w:t>Not enough time to be able to fully analyze the</w:t>
             </w:r>
             <w:r>
               <w:rPr>
+                <w:sz w:val="21"/>
                 <w:lang w:val="en-US"/>
               </w:rPr>
               <w:br/>
@@ -8683,11 +8712,13 @@
           <w:p>
             <w:pPr>
               <w:rPr>
+                <w:sz w:val="21"/>
                 <w:lang w:val="en-US"/>
               </w:rPr>
             </w:pPr>
             <w:r>
               <w:rPr>
+                <w:sz w:val="21"/>
                 <w:lang w:val="en-US"/>
               </w:rPr>
               <w:t>40 %</w:t>
@@ -8711,11 +8742,13 @@
           <w:p>
             <w:pPr>
               <w:rPr>
+                <w:sz w:val="21"/>
                 <w:lang w:val="en-US"/>
               </w:rPr>
             </w:pPr>
             <w:r>
               <w:rPr>
+                <w:sz w:val="21"/>
                 <w:lang w:val="en-US"/>
               </w:rPr>
               <w:t>2</w:t>
@@ -8739,11 +8772,13 @@
           <w:p>
             <w:pPr>
               <w:rPr>
+                <w:sz w:val="21"/>
                 <w:lang w:val="en-US"/>
               </w:rPr>
             </w:pPr>
             <w:r>
               <w:rPr>
+                <w:sz w:val="21"/>
                 <w:lang w:val="en-US"/>
               </w:rPr>
               <w:t>0,8</w:t>
@@ -8772,11 +8807,13 @@
           <w:p>
             <w:pPr>
               <w:rPr>
+                <w:sz w:val="21"/>
                 <w:lang w:val="en-US"/>
               </w:rPr>
             </w:pPr>
             <w:r>
               <w:rPr>
+                <w:sz w:val="21"/>
                 <w:lang w:val="en-US"/>
               </w:rPr>
               <w:t>Client</w:t>
@@ -8799,11 +8836,13 @@
           <w:p>
             <w:pPr>
               <w:rPr>
+                <w:sz w:val="21"/>
                 <w:lang w:val="en-US"/>
               </w:rPr>
             </w:pPr>
             <w:r>
               <w:rPr>
+                <w:sz w:val="21"/>
                 <w:lang w:val="en-US"/>
               </w:rPr>
               <w:t>Extra requirements from the customers</w:t>
@@ -8827,11 +8866,13 @@
           <w:p>
             <w:pPr>
               <w:rPr>
+                <w:sz w:val="21"/>
                 <w:lang w:val="en-US"/>
               </w:rPr>
             </w:pPr>
             <w:r>
               <w:rPr>
+                <w:sz w:val="21"/>
                 <w:lang w:val="en-US"/>
               </w:rPr>
               <w:t>20 %</w:t>
@@ -8855,11 +8896,13 @@
           <w:p>
             <w:pPr>
               <w:rPr>
+                <w:sz w:val="21"/>
                 <w:lang w:val="en-US"/>
               </w:rPr>
             </w:pPr>
             <w:r>
               <w:rPr>
+                <w:sz w:val="21"/>
                 <w:lang w:val="en-US"/>
               </w:rPr>
               <w:t>8</w:t>
@@ -8883,11 +8926,13 @@
           <w:p>
             <w:pPr>
               <w:rPr>
+                <w:sz w:val="21"/>
                 <w:lang w:val="en-US"/>
               </w:rPr>
             </w:pPr>
             <w:r>
               <w:rPr>
+                <w:sz w:val="21"/>
                 <w:lang w:val="en-US"/>
               </w:rPr>
               <w:t>1,6</w:t>
@@ -8916,11 +8961,13 @@
           <w:p>
             <w:pPr>
               <w:rPr>
+                <w:sz w:val="21"/>
                 <w:lang w:val="en-US"/>
               </w:rPr>
             </w:pPr>
             <w:r>
               <w:rPr>
+                <w:sz w:val="21"/>
                 <w:lang w:val="en-US"/>
               </w:rPr>
               <w:t>Client</w:t>
@@ -8943,17 +8990,20 @@
           <w:p>
             <w:pPr>
               <w:rPr>
+                <w:sz w:val="21"/>
                 <w:lang w:val="en-US"/>
               </w:rPr>
             </w:pPr>
             <w:r>
               <w:rPr>
+                <w:sz w:val="21"/>
                 <w:lang w:val="en-US"/>
               </w:rPr>
               <w:t>Wrong information given by the customer due to</w:t>
             </w:r>
             <w:r>
               <w:rPr>
+                <w:sz w:val="21"/>
                 <w:lang w:val="en-US"/>
               </w:rPr>
               <w:br/>
@@ -8978,11 +9028,13 @@
           <w:p>
             <w:pPr>
               <w:rPr>
+                <w:sz w:val="21"/>
                 <w:lang w:val="en-US"/>
               </w:rPr>
             </w:pPr>
             <w:r>
               <w:rPr>
+                <w:sz w:val="21"/>
                 <w:lang w:val="en-US"/>
               </w:rPr>
               <w:t>5 %</w:t>
@@ -9006,11 +9058,13 @@
           <w:p>
             <w:pPr>
               <w:rPr>
+                <w:sz w:val="21"/>
                 <w:lang w:val="en-US"/>
               </w:rPr>
             </w:pPr>
             <w:r>
               <w:rPr>
+                <w:sz w:val="21"/>
                 <w:lang w:val="en-US"/>
               </w:rPr>
               <w:t>10</w:t>
@@ -9034,11 +9088,13 @@
           <w:p>
             <w:pPr>
               <w:rPr>
+                <w:sz w:val="21"/>
                 <w:lang w:val="en-US"/>
               </w:rPr>
             </w:pPr>
             <w:r>
               <w:rPr>
+                <w:sz w:val="21"/>
                 <w:lang w:val="en-US"/>
               </w:rPr>
               <w:t>0,5</w:t>
@@ -9067,11 +9123,13 @@
           <w:p>
             <w:pPr>
               <w:rPr>
+                <w:sz w:val="21"/>
                 <w:lang w:val="en-US"/>
               </w:rPr>
             </w:pPr>
             <w:r>
               <w:rPr>
+                <w:sz w:val="21"/>
                 <w:lang w:val="en-US"/>
               </w:rPr>
               <w:t>Developing team</w:t>
@@ -9095,11 +9153,13 @@
           <w:p>
             <w:pPr>
               <w:rPr>
+                <w:sz w:val="21"/>
                 <w:lang w:val="en-US"/>
               </w:rPr>
             </w:pPr>
             <w:r>
               <w:rPr>
+                <w:sz w:val="21"/>
                 <w:lang w:val="en-US"/>
               </w:rPr>
               <w:t>Overdue deadline from the team member</w:t>
@@ -9123,11 +9183,13 @@
           <w:p>
             <w:pPr>
               <w:rPr>
+                <w:sz w:val="21"/>
                 <w:lang w:val="en-US"/>
               </w:rPr>
             </w:pPr>
             <w:r>
               <w:rPr>
+                <w:sz w:val="21"/>
                 <w:lang w:val="en-US"/>
               </w:rPr>
               <w:t>30 %</w:t>
@@ -9151,11 +9213,13 @@
           <w:p>
             <w:pPr>
               <w:rPr>
+                <w:sz w:val="21"/>
                 <w:lang w:val="en-US"/>
               </w:rPr>
             </w:pPr>
             <w:r>
               <w:rPr>
+                <w:sz w:val="21"/>
                 <w:lang w:val="en-US"/>
               </w:rPr>
               <w:t>5</w:t>
@@ -9179,11 +9243,13 @@
           <w:p>
             <w:pPr>
               <w:rPr>
+                <w:sz w:val="21"/>
                 <w:lang w:val="en-US"/>
               </w:rPr>
             </w:pPr>
             <w:r>
               <w:rPr>
+                <w:sz w:val="21"/>
                 <w:lang w:val="en-US"/>
               </w:rPr>
               <w:t>1,5</w:t>
@@ -9212,11 +9278,13 @@
           <w:p>
             <w:pPr>
               <w:rPr>
+                <w:sz w:val="21"/>
                 <w:lang w:val="en-US"/>
               </w:rPr>
             </w:pPr>
             <w:r>
               <w:rPr>
+                <w:sz w:val="21"/>
                 <w:lang w:val="en-US"/>
               </w:rPr>
               <w:t>Developing team</w:t>
@@ -9239,11 +9307,13 @@
           <w:p>
             <w:pPr>
               <w:rPr>
+                <w:sz w:val="21"/>
                 <w:lang w:val="en-US"/>
               </w:rPr>
             </w:pPr>
             <w:r>
               <w:rPr>
+                <w:sz w:val="21"/>
                 <w:lang w:val="en-US"/>
               </w:rPr>
               <w:t>Inability to estimate possible major bugs and failures</w:t>
@@ -9267,11 +9337,13 @@
           <w:p>
             <w:pPr>
               <w:rPr>
+                <w:sz w:val="21"/>
                 <w:lang w:val="en-US"/>
               </w:rPr>
             </w:pPr>
             <w:r>
               <w:rPr>
+                <w:sz w:val="21"/>
                 <w:lang w:val="en-US"/>
               </w:rPr>
               <w:t>15 %</w:t>
@@ -9295,11 +9367,13 @@
           <w:p>
             <w:pPr>
               <w:rPr>
+                <w:sz w:val="21"/>
                 <w:lang w:val="en-US"/>
               </w:rPr>
             </w:pPr>
             <w:r>
               <w:rPr>
+                <w:sz w:val="21"/>
                 <w:lang w:val="en-US"/>
               </w:rPr>
               <w:t>8</w:t>
@@ -9323,11 +9397,13 @@
           <w:p>
             <w:pPr>
               <w:rPr>
+                <w:sz w:val="21"/>
                 <w:lang w:val="en-US"/>
               </w:rPr>
             </w:pPr>
             <w:r>
               <w:rPr>
+                <w:sz w:val="21"/>
                 <w:lang w:val="en-US"/>
               </w:rPr>
               <w:t>1,2</w:t>
@@ -9356,11 +9432,13 @@
           <w:p>
             <w:pPr>
               <w:rPr>
+                <w:sz w:val="21"/>
                 <w:lang w:val="en-US"/>
               </w:rPr>
             </w:pPr>
             <w:r>
               <w:rPr>
+                <w:sz w:val="21"/>
                 <w:lang w:val="en-US"/>
               </w:rPr>
               <w:t>Developing team</w:t>
@@ -9384,11 +9462,13 @@
           <w:p>
             <w:pPr>
               <w:rPr>
+                <w:sz w:val="21"/>
                 <w:lang w:val="en-US"/>
               </w:rPr>
             </w:pPr>
             <w:r>
               <w:rPr>
+                <w:sz w:val="21"/>
                 <w:lang w:val="en-US"/>
               </w:rPr>
               <w:t>Not enough man power for the project</w:t>
@@ -9412,11 +9492,13 @@
           <w:p>
             <w:pPr>
               <w:rPr>
+                <w:sz w:val="21"/>
                 <w:lang w:val="en-US"/>
               </w:rPr>
             </w:pPr>
             <w:r>
               <w:rPr>
+                <w:sz w:val="21"/>
                 <w:lang w:val="en-US"/>
               </w:rPr>
               <w:t>10 %</w:t>
@@ -9440,11 +9522,13 @@
           <w:p>
             <w:pPr>
               <w:rPr>
+                <w:sz w:val="21"/>
                 <w:lang w:val="en-US"/>
               </w:rPr>
             </w:pPr>
             <w:r>
               <w:rPr>
+                <w:sz w:val="21"/>
                 <w:lang w:val="en-US"/>
               </w:rPr>
               <w:t>5</w:t>
@@ -9468,11 +9552,13 @@
           <w:p>
             <w:pPr>
               <w:rPr>
+                <w:sz w:val="21"/>
                 <w:lang w:val="en-US"/>
               </w:rPr>
             </w:pPr>
             <w:r>
               <w:rPr>
+                <w:sz w:val="21"/>
                 <w:lang w:val="en-US"/>
               </w:rPr>
               <w:t>0,5</w:t>
@@ -9501,11 +9587,13 @@
           <w:p>
             <w:pPr>
               <w:rPr>
+                <w:sz w:val="21"/>
                 <w:lang w:val="en-US"/>
               </w:rPr>
             </w:pPr>
             <w:r>
               <w:rPr>
+                <w:sz w:val="21"/>
                 <w:lang w:val="en-US"/>
               </w:rPr>
               <w:t>Others</w:t>
@@ -9528,11 +9616,13 @@
           <w:p>
             <w:pPr>
               <w:rPr>
+                <w:sz w:val="21"/>
                 <w:lang w:val="en-US"/>
               </w:rPr>
             </w:pPr>
             <w:r>
               <w:rPr>
+                <w:sz w:val="21"/>
                 <w:lang w:val="en-US"/>
               </w:rPr>
               <w:t>Lack of necessary hardware or loss of hardware due.</w:t>
@@ -9556,11 +9646,13 @@
           <w:p>
             <w:pPr>
               <w:rPr>
+                <w:sz w:val="21"/>
                 <w:lang w:val="en-US"/>
               </w:rPr>
             </w:pPr>
             <w:r>
               <w:rPr>
+                <w:sz w:val="21"/>
                 <w:lang w:val="en-US"/>
               </w:rPr>
               <w:t>20 %</w:t>
@@ -9584,11 +9676,13 @@
           <w:p>
             <w:pPr>
               <w:rPr>
+                <w:sz w:val="21"/>
                 <w:lang w:val="en-US"/>
               </w:rPr>
             </w:pPr>
             <w:r>
               <w:rPr>
+                <w:sz w:val="21"/>
                 <w:lang w:val="en-US"/>
               </w:rPr>
               <w:t>10</w:t>
@@ -9612,11 +9706,13 @@
           <w:p>
             <w:pPr>
               <w:rPr>
+                <w:sz w:val="21"/>
                 <w:lang w:val="en-US"/>
               </w:rPr>
             </w:pPr>
             <w:r>
               <w:rPr>
+                <w:sz w:val="21"/>
                 <w:lang w:val="en-US"/>
               </w:rPr>
               <w:t>2</w:t>
@@ -9648,6 +9744,7 @@
               <w:rPr>
                 <w:b/>
                 <w:bCs/>
+                <w:sz w:val="21"/>
                 <w:lang w:val="en-US"/>
               </w:rPr>
             </w:pPr>
@@ -9655,6 +9752,7 @@
               <w:rPr>
                 <w:b/>
                 <w:bCs/>
+                <w:sz w:val="21"/>
                 <w:lang w:val="en-US"/>
               </w:rPr>
               <w:t>Total Risk Exposure                                                      8,1</w:t>
@@ -9675,14 +9773,14 @@
           <w:lang w:val="en-US"/>
         </w:rPr>
       </w:pPr>
-      <w:bookmarkStart w:id="14" w:name="_Toc476641060"/>
+      <w:bookmarkStart w:id="13" w:name="_Toc477353851"/>
       <w:r>
         <w:rPr>
           <w:lang w:val="en-US"/>
         </w:rPr>
         <w:t>Risk management</w:t>
       </w:r>
-      <w:bookmarkEnd w:id="14"/>
+      <w:bookmarkEnd w:id="13"/>
     </w:p>
     <w:p>
       <w:pPr>
@@ -9695,14 +9793,14 @@
           <w:lang w:val="en-US"/>
         </w:rPr>
       </w:pPr>
-      <w:bookmarkStart w:id="15" w:name="_Toc476641061"/>
+      <w:bookmarkStart w:id="14" w:name="_Toc477353852"/>
       <w:r>
         <w:rPr>
           <w:lang w:val="en-US"/>
         </w:rPr>
         <w:t>Risk aversion options</w:t>
       </w:r>
-      <w:bookmarkEnd w:id="15"/>
+      <w:bookmarkEnd w:id="14"/>
     </w:p>
     <w:p>
       <w:pPr>
@@ -9761,7 +9859,24 @@
           <w:sz w:val="22"/>
           <w:lang w:val="en-US"/>
         </w:rPr>
-        <w:t>Dividing workloads into as small as possible chunk so that if one part is overdue, it work affect the whole project as much as it could have</w:t>
+        <w:lastRenderedPageBreak/>
+        <w:t xml:space="preserve">Dividing workloads into as small as possible chunk so that if one part is overdue, it </w:t>
+      </w:r>
+      <w:proofErr w:type="gramStart"/>
+      <w:r>
+        <w:rPr>
+          <w:sz w:val="22"/>
+          <w:lang w:val="en-US"/>
+        </w:rPr>
+        <w:t>work</w:t>
+      </w:r>
+      <w:proofErr w:type="gramEnd"/>
+      <w:r>
+        <w:rPr>
+          <w:sz w:val="22"/>
+          <w:lang w:val="en-US"/>
+        </w:rPr>
+        <w:t xml:space="preserve"> affect the whole project as much as it could have</w:t>
       </w:r>
     </w:p>
     <w:p>
@@ -9829,14 +9944,14 @@
           <w:lang w:val="en-US"/>
         </w:rPr>
       </w:pPr>
-      <w:bookmarkStart w:id="16" w:name="_Toc476641062"/>
+      <w:bookmarkStart w:id="15" w:name="_Toc477353853"/>
       <w:r>
         <w:rPr>
           <w:lang w:val="en-US"/>
         </w:rPr>
         <w:t>Risk monitoring procedures</w:t>
       </w:r>
-      <w:bookmarkEnd w:id="16"/>
+      <w:bookmarkEnd w:id="15"/>
     </w:p>
     <w:p>
       <w:pPr>
@@ -9971,14 +10086,15 @@
           <w:lang w:val="en-US"/>
         </w:rPr>
       </w:pPr>
-      <w:bookmarkStart w:id="17" w:name="_Toc476641063"/>
+      <w:bookmarkStart w:id="16" w:name="_Toc477353854"/>
       <w:r>
         <w:rPr>
           <w:lang w:val="en-US"/>
         </w:rPr>
+        <w:lastRenderedPageBreak/>
         <w:t>Schedule</w:t>
       </w:r>
-      <w:bookmarkEnd w:id="17"/>
+      <w:bookmarkEnd w:id="16"/>
     </w:p>
     <w:p>
       <w:pPr>
@@ -9991,14 +10107,14 @@
           <w:lang w:val="en-US"/>
         </w:rPr>
       </w:pPr>
-      <w:bookmarkStart w:id="18" w:name="_Toc476641064"/>
+      <w:bookmarkStart w:id="17" w:name="_Toc477353855"/>
       <w:r>
         <w:rPr>
           <w:lang w:val="en-US"/>
         </w:rPr>
         <w:t>Project work breakdown structure</w:t>
       </w:r>
-      <w:bookmarkEnd w:id="18"/>
+      <w:bookmarkEnd w:id="17"/>
     </w:p>
     <w:p>
       <w:pPr>
@@ -10011,13 +10127,76 @@
           <w:lang w:val="en-US"/>
         </w:rPr>
       </w:pPr>
-      <w:bookmarkStart w:id="19" w:name="_Toc476641065"/>
+      <w:bookmarkStart w:id="18" w:name="_Toc477353856"/>
       <w:r>
         <w:rPr>
           <w:lang w:val="en-US"/>
         </w:rPr>
         <w:t>Task network</w:t>
       </w:r>
+      <w:bookmarkEnd w:id="18"/>
+    </w:p>
+    <w:p>
+      <w:pPr>
+        <w:tabs>
+          <w:tab w:val="left" w:pos="7513"/>
+        </w:tabs>
+      </w:pPr>
+      <w:r>
+        <w:rPr>
+          <w:noProof/>
+          <w:lang w:val="en-GB" w:eastAsia="en-GB"/>
+        </w:rPr>
+        <w:drawing>
+          <wp:inline distT="0" distB="0" distL="0" distR="0" wp14:anchorId="069D3808" wp14:editId="3119B3A9">
+            <wp:extent cx="5715000" cy="7223760"/>
+            <wp:effectExtent l="0" t="0" r="0" b="0"/>
+            <wp:docPr id="34" name="Picture 34" descr="../../../../../../Downloads/17342185_1297819953604872_1711215715_o"/>
+            <wp:cNvGraphicFramePr>
+              <a:graphicFrameLocks xmlns:a="http://schemas.openxmlformats.org/drawingml/2006/main" noChangeAspect="1"/>
+            </wp:cNvGraphicFramePr>
+            <a:graphic xmlns:a="http://schemas.openxmlformats.org/drawingml/2006/main">
+              <a:graphicData uri="http://schemas.openxmlformats.org/drawingml/2006/picture">
+                <pic:pic xmlns:pic="http://schemas.openxmlformats.org/drawingml/2006/picture">
+                  <pic:nvPicPr>
+                    <pic:cNvPr id="0" name="Picture 3" descr="../../../../../../Downloads/17342185_1297819953604872_1711215715_o"/>
+                    <pic:cNvPicPr>
+                      <a:picLocks noChangeAspect="1" noChangeArrowheads="1"/>
+                    </pic:cNvPicPr>
+                  </pic:nvPicPr>
+                  <pic:blipFill>
+                    <a:blip r:embed="rId15">
+                      <a:extLst>
+                        <a:ext uri="{28A0092B-C50C-407E-A947-70E740481C1C}">
+                          <a14:useLocalDpi xmlns:a14="http://schemas.microsoft.com/office/drawing/2010/main" val="0"/>
+                        </a:ext>
+                      </a:extLst>
+                    </a:blip>
+                    <a:srcRect/>
+                    <a:stretch>
+                      <a:fillRect/>
+                    </a:stretch>
+                  </pic:blipFill>
+                  <pic:spPr bwMode="auto">
+                    <a:xfrm>
+                      <a:off x="0" y="0"/>
+                      <a:ext cx="5715000" cy="7223760"/>
+                    </a:xfrm>
+                    <a:prstGeom prst="rect">
+                      <a:avLst/>
+                    </a:prstGeom>
+                    <a:noFill/>
+                    <a:ln>
+                      <a:noFill/>
+                    </a:ln>
+                  </pic:spPr>
+                </pic:pic>
+              </a:graphicData>
+            </a:graphic>
+          </wp:inline>
+        </w:drawing>
+      </w:r>
+      <w:bookmarkStart w:id="19" w:name="_GoBack"/>
       <w:bookmarkEnd w:id="19"/>
     </w:p>
     <w:p>
@@ -10031,16 +10210,73 @@
           <w:lang w:val="en-US"/>
         </w:rPr>
       </w:pPr>
-      <w:bookmarkStart w:id="20" w:name="_Toc476641066"/>
+      <w:bookmarkStart w:id="20" w:name="_Toc477353857"/>
       <w:r>
         <w:rPr>
           <w:lang w:val="en-US"/>
         </w:rPr>
+        <w:lastRenderedPageBreak/>
         <w:t>Time-line chart (Gantt chart)</w:t>
       </w:r>
       <w:bookmarkEnd w:id="20"/>
     </w:p>
     <w:p>
+      <w:r>
+        <w:rPr>
+          <w:noProof/>
+          <w:lang w:val="en-GB" w:eastAsia="en-GB"/>
+        </w:rPr>
+        <w:drawing>
+          <wp:inline distT="0" distB="0" distL="0" distR="0" wp14:anchorId="104E332E" wp14:editId="52DDF592">
+            <wp:extent cx="5715000" cy="8107680"/>
+            <wp:effectExtent l="0" t="0" r="0" b="0"/>
+            <wp:docPr id="35" name="Picture 35" descr="../../../../../../Downloads/17310631_1297819950271539_985842788_o"/>
+            <wp:cNvGraphicFramePr>
+              <a:graphicFrameLocks xmlns:a="http://schemas.openxmlformats.org/drawingml/2006/main" noChangeAspect="1"/>
+            </wp:cNvGraphicFramePr>
+            <a:graphic xmlns:a="http://schemas.openxmlformats.org/drawingml/2006/main">
+              <a:graphicData uri="http://schemas.openxmlformats.org/drawingml/2006/picture">
+                <pic:pic xmlns:pic="http://schemas.openxmlformats.org/drawingml/2006/picture">
+                  <pic:nvPicPr>
+                    <pic:cNvPr id="0" name="Picture 4" descr="../../../../../../Downloads/17310631_1297819950271539_985842788_o"/>
+                    <pic:cNvPicPr>
+                      <a:picLocks noChangeAspect="1" noChangeArrowheads="1"/>
+                    </pic:cNvPicPr>
+                  </pic:nvPicPr>
+                  <pic:blipFill>
+                    <a:blip r:embed="rId16">
+                      <a:extLst>
+                        <a:ext uri="{28A0092B-C50C-407E-A947-70E740481C1C}">
+                          <a14:useLocalDpi xmlns:a14="http://schemas.microsoft.com/office/drawing/2010/main" val="0"/>
+                        </a:ext>
+                      </a:extLst>
+                    </a:blip>
+                    <a:srcRect/>
+                    <a:stretch>
+                      <a:fillRect/>
+                    </a:stretch>
+                  </pic:blipFill>
+                  <pic:spPr bwMode="auto">
+                    <a:xfrm>
+                      <a:off x="0" y="0"/>
+                      <a:ext cx="5715000" cy="8107680"/>
+                    </a:xfrm>
+                    <a:prstGeom prst="rect">
+                      <a:avLst/>
+                    </a:prstGeom>
+                    <a:noFill/>
+                    <a:ln>
+                      <a:noFill/>
+                    </a:ln>
+                  </pic:spPr>
+                </pic:pic>
+              </a:graphicData>
+            </a:graphic>
+          </wp:inline>
+        </w:drawing>
+      </w:r>
+    </w:p>
+    <w:p>
       <w:pPr>
         <w:pStyle w:val="Heading2"/>
         <w:numPr>
@@ -10051,11 +10287,12 @@
           <w:lang w:val="en-US"/>
         </w:rPr>
       </w:pPr>
-      <w:bookmarkStart w:id="21" w:name="_Toc476641067"/>
+      <w:bookmarkStart w:id="21" w:name="_Toc477353858"/>
       <w:r>
         <w:rPr>
           <w:lang w:val="en-US"/>
         </w:rPr>
+        <w:lastRenderedPageBreak/>
         <w:t>Resource table</w:t>
       </w:r>
       <w:bookmarkEnd w:id="21"/>
@@ -10071,7 +10308,7 @@
           <w:lang w:val="en-US"/>
         </w:rPr>
       </w:pPr>
-      <w:bookmarkStart w:id="22" w:name="_Toc476641068"/>
+      <w:bookmarkStart w:id="22" w:name="_Toc477353859"/>
       <w:r>
         <w:rPr>
           <w:lang w:val="en-US"/>
@@ -10091,7 +10328,7 @@
           <w:lang w:val="en-US"/>
         </w:rPr>
       </w:pPr>
-      <w:bookmarkStart w:id="23" w:name="_Toc476641069"/>
+      <w:bookmarkStart w:id="23" w:name="_Toc477353860"/>
       <w:r>
         <w:rPr>
           <w:lang w:val="en-US"/>
@@ -10124,7 +10361,7 @@
           <w:lang w:val="en-US"/>
         </w:rPr>
       </w:pPr>
-      <w:bookmarkStart w:id="24" w:name="_Toc476641070"/>
+      <w:bookmarkStart w:id="24" w:name="_Toc477353861"/>
       <w:r>
         <w:rPr>
           <w:lang w:val="en-US"/>
@@ -10141,9 +10378,11 @@
           <w:numId w:val="12"/>
         </w:numPr>
       </w:pPr>
+      <w:bookmarkStart w:id="25" w:name="_Toc477353862"/>
       <w:r>
         <w:t>Hardware</w:t>
       </w:r>
+      <w:bookmarkEnd w:id="25"/>
     </w:p>
     <w:p>
       <w:pPr>
@@ -10166,9 +10405,11 @@
           <w:numId w:val="12"/>
         </w:numPr>
       </w:pPr>
+      <w:bookmarkStart w:id="26" w:name="_Toc477353863"/>
       <w:r>
         <w:t>Software</w:t>
       </w:r>
+      <w:bookmarkEnd w:id="26"/>
     </w:p>
     <w:tbl>
       <w:tblPr>
@@ -10443,14 +10684,14 @@
           <w:lang w:val="en-US"/>
         </w:rPr>
       </w:pPr>
-      <w:bookmarkStart w:id="25" w:name="_Toc476641071"/>
+      <w:bookmarkStart w:id="27" w:name="_Toc477353864"/>
       <w:r>
         <w:rPr>
           <w:lang w:val="en-US"/>
         </w:rPr>
         <w:t>Special resources</w:t>
       </w:r>
-      <w:bookmarkEnd w:id="25"/>
+      <w:bookmarkEnd w:id="27"/>
     </w:p>
     <w:p>
       <w:pPr>
@@ -10487,14 +10728,14 @@
           <w:lang w:val="en-US"/>
         </w:rPr>
       </w:pPr>
-      <w:bookmarkStart w:id="26" w:name="_Toc476641072"/>
+      <w:bookmarkStart w:id="28" w:name="_Toc477353865"/>
       <w:r>
         <w:rPr>
           <w:lang w:val="en-US"/>
         </w:rPr>
         <w:t>Staff organization</w:t>
       </w:r>
-      <w:bookmarkEnd w:id="26"/>
+      <w:bookmarkEnd w:id="28"/>
     </w:p>
     <w:p>
       <w:pPr>
@@ -10507,14 +10748,14 @@
           <w:lang w:val="en-US"/>
         </w:rPr>
       </w:pPr>
-      <w:bookmarkStart w:id="27" w:name="_Toc476641073"/>
+      <w:bookmarkStart w:id="29" w:name="_Toc477353866"/>
       <w:r>
         <w:rPr>
           <w:lang w:val="en-US"/>
         </w:rPr>
         <w:t>Team structure</w:t>
       </w:r>
-      <w:bookmarkEnd w:id="27"/>
+      <w:bookmarkEnd w:id="29"/>
     </w:p>
     <w:p>
       <w:pPr>
@@ -10632,7 +10873,7 @@
               <w:rPr>
                 <w:sz w:val="22"/>
               </w:rPr>
-              <w:t>Team Leader, Developer</w:t>
+              <w:t>Team Leader</w:t>
             </w:r>
           </w:p>
         </w:tc>
@@ -10696,6 +10937,7 @@
               <w:rPr>
                 <w:sz w:val="22"/>
               </w:rPr>
+              <w:lastRenderedPageBreak/>
               <w:t>Thanh Vuong</w:t>
             </w:r>
           </w:p>
@@ -10732,14 +10974,14 @@
           <w:lang w:val="en-US"/>
         </w:rPr>
       </w:pPr>
-      <w:bookmarkStart w:id="28" w:name="_Toc476641074"/>
+      <w:bookmarkStart w:id="30" w:name="_Toc477353867"/>
       <w:r>
         <w:rPr>
           <w:lang w:val="en-US"/>
         </w:rPr>
         <w:t>Management reporting</w:t>
       </w:r>
-      <w:bookmarkEnd w:id="28"/>
+      <w:bookmarkEnd w:id="30"/>
     </w:p>
     <w:p>
       <w:pPr>
@@ -10860,14 +11102,14 @@
           <w:lang w:val="en-US"/>
         </w:rPr>
       </w:pPr>
-      <w:bookmarkStart w:id="29" w:name="_Toc476641075"/>
+      <w:bookmarkStart w:id="31" w:name="_Toc477353868"/>
       <w:r>
         <w:rPr>
           <w:lang w:val="en-US"/>
         </w:rPr>
         <w:t>Tracking and control mechanisms</w:t>
       </w:r>
-      <w:bookmarkEnd w:id="29"/>
+      <w:bookmarkEnd w:id="31"/>
     </w:p>
     <w:p>
       <w:pPr>
@@ -10938,14 +11180,14 @@
           <w:lang w:val="en-US"/>
         </w:rPr>
       </w:pPr>
-      <w:bookmarkStart w:id="30" w:name="_Toc476641076"/>
+      <w:bookmarkStart w:id="32" w:name="_Toc477353869"/>
       <w:r>
         <w:rPr>
           <w:lang w:val="en-US"/>
         </w:rPr>
         <w:t>Appendices</w:t>
       </w:r>
-      <w:bookmarkEnd w:id="30"/>
+      <w:bookmarkEnd w:id="32"/>
     </w:p>
     <w:sectPr>
       <w:pgSz w:w="11900" w:h="16840"/>
@@ -10958,6 +11200,116 @@
 </w:document>
 </file>
 
+<file path=word/endnotes.xml><?xml version="1.0" encoding="utf-8"?>
+<w:endnotes xmlns:wpc="http://schemas.microsoft.com/office/word/2010/wordprocessingCanvas" xmlns:mo="http://schemas.microsoft.com/office/mac/office/2008/main" xmlns:mc="http://schemas.openxmlformats.org/markup-compatibility/2006" xmlns:mv="urn:schemas-microsoft-com:mac:vml" xmlns:o="urn:schemas-microsoft-com:office:office" xmlns:r="http://schemas.openxmlformats.org/officeDocument/2006/relationships" xmlns:m="http://schemas.openxmlformats.org/officeDocument/2006/math" xmlns:v="urn:schemas-microsoft-com:vml" xmlns:wp14="http://schemas.microsoft.com/office/word/2010/wordprocessingDrawing" xmlns:wp="http://schemas.openxmlformats.org/drawingml/2006/wordprocessingDrawing" xmlns:w10="urn:schemas-microsoft-com:office:word" xmlns:w="http://schemas.openxmlformats.org/wordprocessingml/2006/main" xmlns:w14="http://schemas.microsoft.com/office/word/2010/wordml" xmlns:w15="http://schemas.microsoft.com/office/word/2012/wordml" xmlns:wpg="http://schemas.microsoft.com/office/word/2010/wordprocessingGroup" xmlns:wpi="http://schemas.microsoft.com/office/word/2010/wordprocessingInk" xmlns:wne="http://schemas.microsoft.com/office/word/2006/wordml" xmlns:wps="http://schemas.microsoft.com/office/word/2010/wordprocessingShape" mc:Ignorable="w14 w15 wp14">
+  <w:endnote w:type="separator" w:id="-1">
+    <w:p>
+      <w:pPr>
+        <w:spacing w:before="0" w:after="0" w:line="240" w:lineRule="auto"/>
+      </w:pPr>
+      <w:r>
+        <w:separator/>
+      </w:r>
+    </w:p>
+  </w:endnote>
+  <w:endnote w:type="continuationSeparator" w:id="0">
+    <w:p>
+      <w:pPr>
+        <w:spacing w:before="0" w:after="0" w:line="240" w:lineRule="auto"/>
+      </w:pPr>
+      <w:r>
+        <w:continuationSeparator/>
+      </w:r>
+    </w:p>
+  </w:endnote>
+</w:endnotes>
+</file>
+
+<file path=word/footer1.xml><?xml version="1.0" encoding="utf-8"?>
+<w:ftr xmlns:wpc="http://schemas.microsoft.com/office/word/2010/wordprocessingCanvas" xmlns:mo="http://schemas.microsoft.com/office/mac/office/2008/main" xmlns:mc="http://schemas.openxmlformats.org/markup-compatibility/2006" xmlns:mv="urn:schemas-microsoft-com:mac:vml" xmlns:o="urn:schemas-microsoft-com:office:office" xmlns:r="http://schemas.openxmlformats.org/officeDocument/2006/relationships" xmlns:m="http://schemas.openxmlformats.org/officeDocument/2006/math" xmlns:v="urn:schemas-microsoft-com:vml" xmlns:wp14="http://schemas.microsoft.com/office/word/2010/wordprocessingDrawing" xmlns:wp="http://schemas.openxmlformats.org/drawingml/2006/wordprocessingDrawing" xmlns:w10="urn:schemas-microsoft-com:office:word" xmlns:w="http://schemas.openxmlformats.org/wordprocessingml/2006/main" xmlns:w14="http://schemas.microsoft.com/office/word/2010/wordml" xmlns:w15="http://schemas.microsoft.com/office/word/2012/wordml" xmlns:wpg="http://schemas.microsoft.com/office/word/2010/wordprocessingGroup" xmlns:wpi="http://schemas.microsoft.com/office/word/2010/wordprocessingInk" xmlns:wne="http://schemas.microsoft.com/office/word/2006/wordml" xmlns:wps="http://schemas.microsoft.com/office/word/2010/wordprocessingShape" mc:Ignorable="w14 w15 wp14">
+  <w:p>
+    <w:pPr>
+      <w:pStyle w:val="Footer"/>
+    </w:pPr>
+  </w:p>
+</w:ftr>
+</file>
+
+<file path=word/footer2.xml><?xml version="1.0" encoding="utf-8"?>
+<w:ftr xmlns:wpc="http://schemas.microsoft.com/office/word/2010/wordprocessingCanvas" xmlns:mo="http://schemas.microsoft.com/office/mac/office/2008/main" xmlns:mc="http://schemas.openxmlformats.org/markup-compatibility/2006" xmlns:mv="urn:schemas-microsoft-com:mac:vml" xmlns:o="urn:schemas-microsoft-com:office:office" xmlns:r="http://schemas.openxmlformats.org/officeDocument/2006/relationships" xmlns:m="http://schemas.openxmlformats.org/officeDocument/2006/math" xmlns:v="urn:schemas-microsoft-com:vml" xmlns:wp14="http://schemas.microsoft.com/office/word/2010/wordprocessingDrawing" xmlns:wp="http://schemas.openxmlformats.org/drawingml/2006/wordprocessingDrawing" xmlns:w10="urn:schemas-microsoft-com:office:word" xmlns:w="http://schemas.openxmlformats.org/wordprocessingml/2006/main" xmlns:w14="http://schemas.microsoft.com/office/word/2010/wordml" xmlns:w15="http://schemas.microsoft.com/office/word/2012/wordml" xmlns:wpg="http://schemas.microsoft.com/office/word/2010/wordprocessingGroup" xmlns:wpi="http://schemas.microsoft.com/office/word/2010/wordprocessingInk" xmlns:wne="http://schemas.microsoft.com/office/word/2006/wordml" xmlns:wps="http://schemas.microsoft.com/office/word/2010/wordprocessingShape" mc:Ignorable="w14 w15 wp14">
+  <w:p>
+    <w:pPr>
+      <w:pStyle w:val="Footer"/>
+    </w:pPr>
+  </w:p>
+</w:ftr>
+</file>
+
+<file path=word/footer3.xml><?xml version="1.0" encoding="utf-8"?>
+<w:ftr xmlns:wpc="http://schemas.microsoft.com/office/word/2010/wordprocessingCanvas" xmlns:mo="http://schemas.microsoft.com/office/mac/office/2008/main" xmlns:mc="http://schemas.openxmlformats.org/markup-compatibility/2006" xmlns:mv="urn:schemas-microsoft-com:mac:vml" xmlns:o="urn:schemas-microsoft-com:office:office" xmlns:r="http://schemas.openxmlformats.org/officeDocument/2006/relationships" xmlns:m="http://schemas.openxmlformats.org/officeDocument/2006/math" xmlns:v="urn:schemas-microsoft-com:vml" xmlns:wp14="http://schemas.microsoft.com/office/word/2010/wordprocessingDrawing" xmlns:wp="http://schemas.openxmlformats.org/drawingml/2006/wordprocessingDrawing" xmlns:w10="urn:schemas-microsoft-com:office:word" xmlns:w="http://schemas.openxmlformats.org/wordprocessingml/2006/main" xmlns:w14="http://schemas.microsoft.com/office/word/2010/wordml" xmlns:w15="http://schemas.microsoft.com/office/word/2012/wordml" xmlns:wpg="http://schemas.microsoft.com/office/word/2010/wordprocessingGroup" xmlns:wpi="http://schemas.microsoft.com/office/word/2010/wordprocessingInk" xmlns:wne="http://schemas.microsoft.com/office/word/2006/wordml" xmlns:wps="http://schemas.microsoft.com/office/word/2010/wordprocessingShape" mc:Ignorable="w14 w15 wp14">
+  <w:p>
+    <w:pPr>
+      <w:pStyle w:val="Footer"/>
+    </w:pPr>
+  </w:p>
+</w:ftr>
+</file>
+
+<file path=word/footnotes.xml><?xml version="1.0" encoding="utf-8"?>
+<w:footnotes xmlns:wpc="http://schemas.microsoft.com/office/word/2010/wordprocessingCanvas" xmlns:mo="http://schemas.microsoft.com/office/mac/office/2008/main" xmlns:mc="http://schemas.openxmlformats.org/markup-compatibility/2006" xmlns:mv="urn:schemas-microsoft-com:mac:vml" xmlns:o="urn:schemas-microsoft-com:office:office" xmlns:r="http://schemas.openxmlformats.org/officeDocument/2006/relationships" xmlns:m="http://schemas.openxmlformats.org/officeDocument/2006/math" xmlns:v="urn:schemas-microsoft-com:vml" xmlns:wp14="http://schemas.microsoft.com/office/word/2010/wordprocessingDrawing" xmlns:wp="http://schemas.openxmlformats.org/drawingml/2006/wordprocessingDrawing" xmlns:w10="urn:schemas-microsoft-com:office:word" xmlns:w="http://schemas.openxmlformats.org/wordprocessingml/2006/main" xmlns:w14="http://schemas.microsoft.com/office/word/2010/wordml" xmlns:w15="http://schemas.microsoft.com/office/word/2012/wordml" xmlns:wpg="http://schemas.microsoft.com/office/word/2010/wordprocessingGroup" xmlns:wpi="http://schemas.microsoft.com/office/word/2010/wordprocessingInk" xmlns:wne="http://schemas.microsoft.com/office/word/2006/wordml" xmlns:wps="http://schemas.microsoft.com/office/word/2010/wordprocessingShape" mc:Ignorable="w14 w15 wp14">
+  <w:footnote w:type="separator" w:id="-1">
+    <w:p>
+      <w:pPr>
+        <w:spacing w:before="0" w:after="0" w:line="240" w:lineRule="auto"/>
+      </w:pPr>
+      <w:r>
+        <w:separator/>
+      </w:r>
+    </w:p>
+  </w:footnote>
+  <w:footnote w:type="continuationSeparator" w:id="0">
+    <w:p>
+      <w:pPr>
+        <w:spacing w:before="0" w:after="0" w:line="240" w:lineRule="auto"/>
+      </w:pPr>
+      <w:r>
+        <w:continuationSeparator/>
+      </w:r>
+    </w:p>
+  </w:footnote>
+</w:footnotes>
+</file>
+
+<file path=word/header1.xml><?xml version="1.0" encoding="utf-8"?>
+<w:hdr xmlns:wpc="http://schemas.microsoft.com/office/word/2010/wordprocessingCanvas" xmlns:mo="http://schemas.microsoft.com/office/mac/office/2008/main" xmlns:mc="http://schemas.openxmlformats.org/markup-compatibility/2006" xmlns:mv="urn:schemas-microsoft-com:mac:vml" xmlns:o="urn:schemas-microsoft-com:office:office" xmlns:r="http://schemas.openxmlformats.org/officeDocument/2006/relationships" xmlns:m="http://schemas.openxmlformats.org/officeDocument/2006/math" xmlns:v="urn:schemas-microsoft-com:vml" xmlns:wp14="http://schemas.microsoft.com/office/word/2010/wordprocessingDrawing" xmlns:wp="http://schemas.openxmlformats.org/drawingml/2006/wordprocessingDrawing" xmlns:w10="urn:schemas-microsoft-com:office:word" xmlns:w="http://schemas.openxmlformats.org/wordprocessingml/2006/main" xmlns:w14="http://schemas.microsoft.com/office/word/2010/wordml" xmlns:w15="http://schemas.microsoft.com/office/word/2012/wordml" xmlns:wpg="http://schemas.microsoft.com/office/word/2010/wordprocessingGroup" xmlns:wpi="http://schemas.microsoft.com/office/word/2010/wordprocessingInk" xmlns:wne="http://schemas.microsoft.com/office/word/2006/wordml" xmlns:wps="http://schemas.microsoft.com/office/word/2010/wordprocessingShape" mc:Ignorable="w14 w15 wp14">
+  <w:p>
+    <w:pPr>
+      <w:pStyle w:val="Header"/>
+    </w:pPr>
+  </w:p>
+</w:hdr>
+</file>
+
+<file path=word/header2.xml><?xml version="1.0" encoding="utf-8"?>
+<w:hdr xmlns:wpc="http://schemas.microsoft.com/office/word/2010/wordprocessingCanvas" xmlns:mo="http://schemas.microsoft.com/office/mac/office/2008/main" xmlns:mc="http://schemas.openxmlformats.org/markup-compatibility/2006" xmlns:mv="urn:schemas-microsoft-com:mac:vml" xmlns:o="urn:schemas-microsoft-com:office:office" xmlns:r="http://schemas.openxmlformats.org/officeDocument/2006/relationships" xmlns:m="http://schemas.openxmlformats.org/officeDocument/2006/math" xmlns:v="urn:schemas-microsoft-com:vml" xmlns:wp14="http://schemas.microsoft.com/office/word/2010/wordprocessingDrawing" xmlns:wp="http://schemas.openxmlformats.org/drawingml/2006/wordprocessingDrawing" xmlns:w10="urn:schemas-microsoft-com:office:word" xmlns:w="http://schemas.openxmlformats.org/wordprocessingml/2006/main" xmlns:w14="http://schemas.microsoft.com/office/word/2010/wordml" xmlns:w15="http://schemas.microsoft.com/office/word/2012/wordml" xmlns:wpg="http://schemas.microsoft.com/office/word/2010/wordprocessingGroup" xmlns:wpi="http://schemas.microsoft.com/office/word/2010/wordprocessingInk" xmlns:wne="http://schemas.microsoft.com/office/word/2006/wordml" xmlns:wps="http://schemas.microsoft.com/office/word/2010/wordprocessingShape" mc:Ignorable="w14 w15 wp14">
+  <w:p>
+    <w:pPr>
+      <w:pStyle w:val="Header"/>
+    </w:pPr>
+  </w:p>
+</w:hdr>
+</file>
+
+<file path=word/header3.xml><?xml version="1.0" encoding="utf-8"?>
+<w:hdr xmlns:wpc="http://schemas.microsoft.com/office/word/2010/wordprocessingCanvas" xmlns:mo="http://schemas.microsoft.com/office/mac/office/2008/main" xmlns:mc="http://schemas.openxmlformats.org/markup-compatibility/2006" xmlns:mv="urn:schemas-microsoft-com:mac:vml" xmlns:o="urn:schemas-microsoft-com:office:office" xmlns:r="http://schemas.openxmlformats.org/officeDocument/2006/relationships" xmlns:m="http://schemas.openxmlformats.org/officeDocument/2006/math" xmlns:v="urn:schemas-microsoft-com:vml" xmlns:wp14="http://schemas.microsoft.com/office/word/2010/wordprocessingDrawing" xmlns:wp="http://schemas.openxmlformats.org/drawingml/2006/wordprocessingDrawing" xmlns:w10="urn:schemas-microsoft-com:office:word" xmlns:w="http://schemas.openxmlformats.org/wordprocessingml/2006/main" xmlns:w14="http://schemas.microsoft.com/office/word/2010/wordml" xmlns:w15="http://schemas.microsoft.com/office/word/2012/wordml" xmlns:wpg="http://schemas.microsoft.com/office/word/2010/wordprocessingGroup" xmlns:wpi="http://schemas.microsoft.com/office/word/2010/wordprocessingInk" xmlns:wne="http://schemas.microsoft.com/office/word/2006/wordml" xmlns:wps="http://schemas.microsoft.com/office/word/2010/wordprocessingShape" mc:Ignorable="w14 w15 wp14">
+  <w:p>
+    <w:pPr>
+      <w:pStyle w:val="Header"/>
+    </w:pPr>
+  </w:p>
+</w:hdr>
+</file>
+
 <file path=word/numbering.xml><?xml version="1.0" encoding="utf-8"?>
 <w:numbering xmlns:wpc="http://schemas.microsoft.com/office/word/2010/wordprocessingCanvas" xmlns:mo="http://schemas.microsoft.com/office/mac/office/2008/main" xmlns:mc="http://schemas.openxmlformats.org/markup-compatibility/2006" xmlns:mv="urn:schemas-microsoft-com:mac:vml" xmlns:o="urn:schemas-microsoft-com:office:office" xmlns:r="http://schemas.openxmlformats.org/officeDocument/2006/relationships" xmlns:m="http://schemas.openxmlformats.org/officeDocument/2006/math" xmlns:v="urn:schemas-microsoft-com:vml" xmlns:wp14="http://schemas.microsoft.com/office/word/2010/wordprocessingDrawing" xmlns:wp="http://schemas.openxmlformats.org/drawingml/2006/wordprocessingDrawing" xmlns:w10="urn:schemas-microsoft-com:office:word" xmlns:w="http://schemas.openxmlformats.org/wordprocessingml/2006/main" xmlns:w14="http://schemas.microsoft.com/office/word/2010/wordml" xmlns:w15="http://schemas.microsoft.com/office/word/2012/wordml" xmlns:wpg="http://schemas.microsoft.com/office/word/2010/wordprocessingGroup" xmlns:wpi="http://schemas.microsoft.com/office/word/2010/wordprocessingInk" xmlns:wne="http://schemas.microsoft.com/office/word/2006/wordml" xmlns:wps="http://schemas.microsoft.com/office/word/2010/wordprocessingShape" mc:Ignorable="w14 w15 wp14">
   <w:abstractNum w:abstractNumId="0">
@@ -11131,6 +11483,119 @@
     </w:lvl>
   </w:abstractNum>
   <w:abstractNum w:abstractNumId="2">
+    <w:nsid w:val="0C75253A"/>
+    <w:multiLevelType w:val="hybridMultilevel"/>
+    <w:tmpl w:val="A32C4D72"/>
+    <w:lvl w:ilvl="0" w:tplc="08090001">
+      <w:start w:val="1"/>
+      <w:numFmt w:val="bullet"/>
+      <w:lvlText w:val=""/>
+      <w:lvlJc w:val="left"/>
+      <w:pPr>
+        <w:ind w:left="720" w:hanging="360"/>
+      </w:pPr>
+      <w:rPr>
+        <w:rFonts w:ascii="Symbol" w:hAnsi="Symbol" w:hint="default"/>
+      </w:rPr>
+    </w:lvl>
+    <w:lvl w:ilvl="1" w:tplc="08090003" w:tentative="1">
+      <w:start w:val="1"/>
+      <w:numFmt w:val="bullet"/>
+      <w:lvlText w:val="o"/>
+      <w:lvlJc w:val="left"/>
+      <w:pPr>
+        <w:ind w:left="1440" w:hanging="360"/>
+      </w:pPr>
+      <w:rPr>
+        <w:rFonts w:ascii="Courier New" w:hAnsi="Courier New" w:cs="Courier New" w:hint="default"/>
+      </w:rPr>
+    </w:lvl>
+    <w:lvl w:ilvl="2" w:tplc="08090005" w:tentative="1">
+      <w:start w:val="1"/>
+      <w:numFmt w:val="bullet"/>
+      <w:lvlText w:val=""/>
+      <w:lvlJc w:val="left"/>
+      <w:pPr>
+        <w:ind w:left="2160" w:hanging="360"/>
+      </w:pPr>
+      <w:rPr>
+        <w:rFonts w:ascii="Wingdings" w:hAnsi="Wingdings" w:hint="default"/>
+      </w:rPr>
+    </w:lvl>
+    <w:lvl w:ilvl="3" w:tplc="08090001" w:tentative="1">
+      <w:start w:val="1"/>
+      <w:numFmt w:val="bullet"/>
+      <w:lvlText w:val=""/>
+      <w:lvlJc w:val="left"/>
+      <w:pPr>
+        <w:ind w:left="2880" w:hanging="360"/>
+      </w:pPr>
+      <w:rPr>
+        <w:rFonts w:ascii="Symbol" w:hAnsi="Symbol" w:hint="default"/>
+      </w:rPr>
+    </w:lvl>
+    <w:lvl w:ilvl="4" w:tplc="08090003" w:tentative="1">
+      <w:start w:val="1"/>
+      <w:numFmt w:val="bullet"/>
+      <w:lvlText w:val="o"/>
+      <w:lvlJc w:val="left"/>
+      <w:pPr>
+        <w:ind w:left="3600" w:hanging="360"/>
+      </w:pPr>
+      <w:rPr>
+        <w:rFonts w:ascii="Courier New" w:hAnsi="Courier New" w:cs="Courier New" w:hint="default"/>
+      </w:rPr>
+    </w:lvl>
+    <w:lvl w:ilvl="5" w:tplc="08090005" w:tentative="1">
+      <w:start w:val="1"/>
+      <w:numFmt w:val="bullet"/>
+      <w:lvlText w:val=""/>
+      <w:lvlJc w:val="left"/>
+      <w:pPr>
+        <w:ind w:left="4320" w:hanging="360"/>
+      </w:pPr>
+      <w:rPr>
+        <w:rFonts w:ascii="Wingdings" w:hAnsi="Wingdings" w:hint="default"/>
+      </w:rPr>
+    </w:lvl>
+    <w:lvl w:ilvl="6" w:tplc="08090001" w:tentative="1">
+      <w:start w:val="1"/>
+      <w:numFmt w:val="bullet"/>
+      <w:lvlText w:val=""/>
+      <w:lvlJc w:val="left"/>
+      <w:pPr>
+        <w:ind w:left="5040" w:hanging="360"/>
+      </w:pPr>
+      <w:rPr>
+        <w:rFonts w:ascii="Symbol" w:hAnsi="Symbol" w:hint="default"/>
+      </w:rPr>
+    </w:lvl>
+    <w:lvl w:ilvl="7" w:tplc="08090003" w:tentative="1">
+      <w:start w:val="1"/>
+      <w:numFmt w:val="bullet"/>
+      <w:lvlText w:val="o"/>
+      <w:lvlJc w:val="left"/>
+      <w:pPr>
+        <w:ind w:left="5760" w:hanging="360"/>
+      </w:pPr>
+      <w:rPr>
+        <w:rFonts w:ascii="Courier New" w:hAnsi="Courier New" w:cs="Courier New" w:hint="default"/>
+      </w:rPr>
+    </w:lvl>
+    <w:lvl w:ilvl="8" w:tplc="08090005" w:tentative="1">
+      <w:start w:val="1"/>
+      <w:numFmt w:val="bullet"/>
+      <w:lvlText w:val=""/>
+      <w:lvlJc w:val="left"/>
+      <w:pPr>
+        <w:ind w:left="6480" w:hanging="360"/>
+      </w:pPr>
+      <w:rPr>
+        <w:rFonts w:ascii="Wingdings" w:hAnsi="Wingdings" w:hint="default"/>
+      </w:rPr>
+    </w:lvl>
+  </w:abstractNum>
+  <w:abstractNum w:abstractNumId="3">
     <w:nsid w:val="0C930E42"/>
     <w:multiLevelType w:val="hybridMultilevel"/>
     <w:tmpl w:val="3BC8F9E4"/>
@@ -11219,7 +11684,7 @@
       </w:pPr>
     </w:lvl>
   </w:abstractNum>
-  <w:abstractNum w:abstractNumId="3">
+  <w:abstractNum w:abstractNumId="4">
     <w:nsid w:val="15B7322F"/>
     <w:multiLevelType w:val="hybridMultilevel"/>
     <w:tmpl w:val="6DB6604A"/>
@@ -11308,7 +11773,7 @@
       </w:pPr>
     </w:lvl>
   </w:abstractNum>
-  <w:abstractNum w:abstractNumId="4">
+  <w:abstractNum w:abstractNumId="5">
     <w:nsid w:val="16AD18B0"/>
     <w:multiLevelType w:val="hybridMultilevel"/>
     <w:tmpl w:val="FC7CCD9E"/>
@@ -11397,7 +11862,7 @@
       </w:pPr>
     </w:lvl>
   </w:abstractNum>
-  <w:abstractNum w:abstractNumId="5">
+  <w:abstractNum w:abstractNumId="6">
     <w:nsid w:val="19853823"/>
     <w:multiLevelType w:val="hybridMultilevel"/>
     <w:tmpl w:val="8F24C700"/>
@@ -11510,7 +11975,7 @@
       </w:rPr>
     </w:lvl>
   </w:abstractNum>
-  <w:abstractNum w:abstractNumId="6">
+  <w:abstractNum w:abstractNumId="7">
     <w:nsid w:val="1E4C04A7"/>
     <w:multiLevelType w:val="hybridMultilevel"/>
     <w:tmpl w:val="C17E7F1A"/>
@@ -11599,7 +12064,7 @@
       </w:pPr>
     </w:lvl>
   </w:abstractNum>
-  <w:abstractNum w:abstractNumId="7">
+  <w:abstractNum w:abstractNumId="8">
     <w:nsid w:val="21D21EB1"/>
     <w:multiLevelType w:val="hybridMultilevel"/>
     <w:tmpl w:val="69A08F94"/>
@@ -11688,7 +12153,7 @@
       </w:pPr>
     </w:lvl>
   </w:abstractNum>
-  <w:abstractNum w:abstractNumId="8">
+  <w:abstractNum w:abstractNumId="9">
     <w:nsid w:val="305B5421"/>
     <w:multiLevelType w:val="hybridMultilevel"/>
     <w:tmpl w:val="627ED294"/>
@@ -11801,7 +12266,7 @@
       </w:rPr>
     </w:lvl>
   </w:abstractNum>
-  <w:abstractNum w:abstractNumId="9">
+  <w:abstractNum w:abstractNumId="10">
     <w:nsid w:val="347C284D"/>
     <w:multiLevelType w:val="hybridMultilevel"/>
     <w:tmpl w:val="B4A4A894"/>
@@ -11914,7 +12379,7 @@
       </w:rPr>
     </w:lvl>
   </w:abstractNum>
-  <w:abstractNum w:abstractNumId="10">
+  <w:abstractNum w:abstractNumId="11">
     <w:nsid w:val="3CDE3FEB"/>
     <w:multiLevelType w:val="hybridMultilevel"/>
     <w:tmpl w:val="AF18DA58"/>
@@ -12003,7 +12468,7 @@
       </w:pPr>
     </w:lvl>
   </w:abstractNum>
-  <w:abstractNum w:abstractNumId="11">
+  <w:abstractNum w:abstractNumId="12">
     <w:nsid w:val="43DA395D"/>
     <w:multiLevelType w:val="hybridMultilevel"/>
     <w:tmpl w:val="595482C6"/>
@@ -12092,7 +12557,7 @@
       </w:pPr>
     </w:lvl>
   </w:abstractNum>
-  <w:abstractNum w:abstractNumId="12">
+  <w:abstractNum w:abstractNumId="13">
     <w:nsid w:val="44B75648"/>
     <w:multiLevelType w:val="hybridMultilevel"/>
     <w:tmpl w:val="34DE70F2"/>
@@ -12181,7 +12646,7 @@
       </w:pPr>
     </w:lvl>
   </w:abstractNum>
-  <w:abstractNum w:abstractNumId="13">
+  <w:abstractNum w:abstractNumId="14">
     <w:nsid w:val="4F06706F"/>
     <w:multiLevelType w:val="hybridMultilevel"/>
     <w:tmpl w:val="D4EA9002"/>
@@ -12270,7 +12735,7 @@
       </w:pPr>
     </w:lvl>
   </w:abstractNum>
-  <w:abstractNum w:abstractNumId="14">
+  <w:abstractNum w:abstractNumId="15">
     <w:nsid w:val="55F60E30"/>
     <w:multiLevelType w:val="hybridMultilevel"/>
     <w:tmpl w:val="EEE45040"/>
@@ -12359,7 +12824,7 @@
       </w:pPr>
     </w:lvl>
   </w:abstractNum>
-  <w:abstractNum w:abstractNumId="15">
+  <w:abstractNum w:abstractNumId="16">
     <w:nsid w:val="582F4FE4"/>
     <w:multiLevelType w:val="hybridMultilevel"/>
     <w:tmpl w:val="B2DACD02"/>
@@ -12472,7 +12937,7 @@
       </w:rPr>
     </w:lvl>
   </w:abstractNum>
-  <w:abstractNum w:abstractNumId="16">
+  <w:abstractNum w:abstractNumId="17">
     <w:nsid w:val="58A0361A"/>
     <w:multiLevelType w:val="hybridMultilevel"/>
     <w:tmpl w:val="9384A342"/>
@@ -12561,7 +13026,7 @@
       </w:pPr>
     </w:lvl>
   </w:abstractNum>
-  <w:abstractNum w:abstractNumId="17">
+  <w:abstractNum w:abstractNumId="18">
     <w:nsid w:val="594C7C0E"/>
     <w:multiLevelType w:val="hybridMultilevel"/>
     <w:tmpl w:val="CB58ADBC"/>
@@ -12674,7 +13139,7 @@
       </w:rPr>
     </w:lvl>
   </w:abstractNum>
-  <w:abstractNum w:abstractNumId="18">
+  <w:abstractNum w:abstractNumId="19">
     <w:nsid w:val="5E7625DB"/>
     <w:multiLevelType w:val="hybridMultilevel"/>
     <w:tmpl w:val="075E05C8"/>
@@ -12787,7 +13252,7 @@
       </w:rPr>
     </w:lvl>
   </w:abstractNum>
-  <w:abstractNum w:abstractNumId="19">
+  <w:abstractNum w:abstractNumId="20">
     <w:nsid w:val="6484737A"/>
     <w:multiLevelType w:val="hybridMultilevel"/>
     <w:tmpl w:val="2BACB300"/>
@@ -12876,7 +13341,7 @@
       </w:pPr>
     </w:lvl>
   </w:abstractNum>
-  <w:abstractNum w:abstractNumId="20">
+  <w:abstractNum w:abstractNumId="21">
     <w:nsid w:val="76CE0F81"/>
     <w:multiLevelType w:val="hybridMultilevel"/>
     <w:tmpl w:val="F0E8BDE0"/>
@@ -12989,7 +13454,7 @@
       </w:rPr>
     </w:lvl>
   </w:abstractNum>
-  <w:abstractNum w:abstractNumId="21">
+  <w:abstractNum w:abstractNumId="22">
     <w:nsid w:val="78A05ABE"/>
     <w:multiLevelType w:val="hybridMultilevel"/>
     <w:tmpl w:val="FD16EBB8"/>
@@ -13103,70 +13568,73 @@
     </w:lvl>
   </w:abstractNum>
   <w:num w:numId="1">
-    <w:abstractNumId w:val="19"/>
+    <w:abstractNumId w:val="20"/>
   </w:num>
   <w:num w:numId="2">
-    <w:abstractNumId w:val="16"/>
+    <w:abstractNumId w:val="17"/>
   </w:num>
   <w:num w:numId="3">
+    <w:abstractNumId w:val="15"/>
+  </w:num>
+  <w:num w:numId="4">
+    <w:abstractNumId w:val="3"/>
+  </w:num>
+  <w:num w:numId="5">
+    <w:abstractNumId w:val="4"/>
+  </w:num>
+  <w:num w:numId="6">
+    <w:abstractNumId w:val="12"/>
+  </w:num>
+  <w:num w:numId="7">
+    <w:abstractNumId w:val="11"/>
+  </w:num>
+  <w:num w:numId="8">
+    <w:abstractNumId w:val="7"/>
+  </w:num>
+  <w:num w:numId="9">
     <w:abstractNumId w:val="14"/>
   </w:num>
-  <w:num w:numId="4">
-    <w:abstractNumId w:val="2"/>
-  </w:num>
-  <w:num w:numId="5">
-    <w:abstractNumId w:val="3"/>
-  </w:num>
-  <w:num w:numId="6">
-    <w:abstractNumId w:val="11"/>
-  </w:num>
-  <w:num w:numId="7">
-    <w:abstractNumId w:val="10"/>
-  </w:num>
-  <w:num w:numId="8">
-    <w:abstractNumId w:val="6"/>
-  </w:num>
-  <w:num w:numId="9">
+  <w:num w:numId="10">
     <w:abstractNumId w:val="13"/>
-  </w:num>
-  <w:num w:numId="10">
-    <w:abstractNumId w:val="12"/>
   </w:num>
   <w:num w:numId="11">
     <w:abstractNumId w:val="0"/>
   </w:num>
   <w:num w:numId="12">
-    <w:abstractNumId w:val="4"/>
+    <w:abstractNumId w:val="5"/>
   </w:num>
   <w:num w:numId="13">
-    <w:abstractNumId w:val="5"/>
+    <w:abstractNumId w:val="6"/>
   </w:num>
   <w:num w:numId="14">
+    <w:abstractNumId w:val="22"/>
+  </w:num>
+  <w:num w:numId="15">
+    <w:abstractNumId w:val="8"/>
+  </w:num>
+  <w:num w:numId="16">
+    <w:abstractNumId w:val="10"/>
+  </w:num>
+  <w:num w:numId="17">
     <w:abstractNumId w:val="21"/>
   </w:num>
-  <w:num w:numId="15">
-    <w:abstractNumId w:val="7"/>
-  </w:num>
-  <w:num w:numId="16">
-    <w:abstractNumId w:val="9"/>
-  </w:num>
-  <w:num w:numId="17">
-    <w:abstractNumId w:val="20"/>
-  </w:num>
   <w:num w:numId="18">
-    <w:abstractNumId w:val="17"/>
+    <w:abstractNumId w:val="18"/>
   </w:num>
   <w:num w:numId="19">
-    <w:abstractNumId w:val="15"/>
+    <w:abstractNumId w:val="16"/>
   </w:num>
   <w:num w:numId="20">
     <w:abstractNumId w:val="1"/>
   </w:num>
   <w:num w:numId="21">
-    <w:abstractNumId w:val="18"/>
+    <w:abstractNumId w:val="19"/>
   </w:num>
   <w:num w:numId="22">
-    <w:abstractNumId w:val="8"/>
+    <w:abstractNumId w:val="9"/>
+  </w:num>
+  <w:num w:numId="23">
+    <w:abstractNumId w:val="2"/>
   </w:num>
 </w:numbering>
 </file>
@@ -13652,6 +14120,7 @@
   <w:style w:type="character" w:default="1" w:styleId="DefaultParagraphFont">
     <w:name w:val="Default Paragraph Font"/>
     <w:uiPriority w:val="1"/>
+    <w:semiHidden/>
     <w:unhideWhenUsed/>
   </w:style>
   <w:style w:type="table" w:default="1" w:styleId="TableNormal">
@@ -13991,6 +14460,62 @@
       </w:tblCellMar>
     </w:tblPr>
   </w:style>
+  <w:style w:type="paragraph" w:styleId="Header">
+    <w:name w:val="header"/>
+    <w:basedOn w:val="Normal"/>
+    <w:link w:val="HeaderChar"/>
+    <w:uiPriority w:val="99"/>
+    <w:unhideWhenUsed/>
+    <w:rsid w:val="00333BA7"/>
+    <w:pPr>
+      <w:tabs>
+        <w:tab w:val="center" w:pos="4819"/>
+        <w:tab w:val="right" w:pos="9638"/>
+      </w:tabs>
+      <w:spacing w:before="0" w:after="0" w:line="240" w:lineRule="auto"/>
+    </w:pPr>
+  </w:style>
+  <w:style w:type="character" w:customStyle="1" w:styleId="HeaderChar">
+    <w:name w:val="Header Char"/>
+    <w:basedOn w:val="DefaultParagraphFont"/>
+    <w:link w:val="Header"/>
+    <w:uiPriority w:val="99"/>
+    <w:rsid w:val="00333BA7"/>
+    <w:rPr>
+      <w:rFonts w:eastAsiaTheme="minorEastAsia"/>
+      <w:sz w:val="20"/>
+      <w:szCs w:val="20"/>
+      <w:lang w:val="vi-VN"/>
+    </w:rPr>
+  </w:style>
+  <w:style w:type="paragraph" w:styleId="Footer">
+    <w:name w:val="footer"/>
+    <w:basedOn w:val="Normal"/>
+    <w:link w:val="FooterChar"/>
+    <w:uiPriority w:val="99"/>
+    <w:unhideWhenUsed/>
+    <w:rsid w:val="00333BA7"/>
+    <w:pPr>
+      <w:tabs>
+        <w:tab w:val="center" w:pos="4819"/>
+        <w:tab w:val="right" w:pos="9638"/>
+      </w:tabs>
+      <w:spacing w:before="0" w:after="0" w:line="240" w:lineRule="auto"/>
+    </w:pPr>
+  </w:style>
+  <w:style w:type="character" w:customStyle="1" w:styleId="FooterChar">
+    <w:name w:val="Footer Char"/>
+    <w:basedOn w:val="DefaultParagraphFont"/>
+    <w:link w:val="Footer"/>
+    <w:uiPriority w:val="99"/>
+    <w:rsid w:val="00333BA7"/>
+    <w:rPr>
+      <w:rFonts w:eastAsiaTheme="minorEastAsia"/>
+      <w:sz w:val="20"/>
+      <w:szCs w:val="20"/>
+      <w:lang w:val="vi-VN"/>
+    </w:rPr>
+  </w:style>
 </w:styles>
 </file>
 
@@ -14279,7 +14804,7 @@
 </file>
 
 <file path=customXml/itemProps2.xml><?xml version="1.0" encoding="utf-8"?>
-<ds:datastoreItem xmlns:ds="http://schemas.openxmlformats.org/officeDocument/2006/customXml" ds:itemID="{C19C5714-545D-F047-A830-95EEFCB44539}">
+<ds:datastoreItem xmlns:ds="http://schemas.openxmlformats.org/officeDocument/2006/customXml" ds:itemID="{02A59907-EC6A-974B-9744-1A65A1A917DB}">
   <ds:schemaRefs>
     <ds:schemaRef ds:uri="http://schemas.openxmlformats.org/officeDocument/2006/bibliography"/>
   </ds:schemaRefs>

</xml_diff>